<commit_message>
add explanations for FVM
</commit_message>
<xml_diff>
--- a/Src/Equation/Centered/EnthalpyFD/EnthalpyFD.docx
+++ b/Src/Equation/Centered/EnthalpyFD/EnthalpyFD.docx
@@ -1,6 +1,6 @@
 
 <file path=word/document.xml><?xml version="1.0" encoding="utf-8"?>
-<w:document xmlns:wpc="http://schemas.microsoft.com/office/word/2010/wordprocessingCanvas" xmlns:mc="http://schemas.openxmlformats.org/markup-compatibility/2006" xmlns:o="urn:schemas-microsoft-com:office:office" xmlns:r="http://schemas.openxmlformats.org/officeDocument/2006/relationships" xmlns:m="http://schemas.openxmlformats.org/officeDocument/2006/math" xmlns:v="urn:schemas-microsoft-com:vml" xmlns:wp14="http://schemas.microsoft.com/office/word/2010/wordprocessingDrawing" xmlns:wp="http://schemas.openxmlformats.org/drawingml/2006/wordprocessingDrawing" xmlns:w10="urn:schemas-microsoft-com:office:word" xmlns:w="http://schemas.openxmlformats.org/wordprocessingml/2006/main" xmlns:w14="http://schemas.microsoft.com/office/word/2010/wordml" xmlns:wpg="http://schemas.microsoft.com/office/word/2010/wordprocessingGroup" xmlns:wpi="http://schemas.microsoft.com/office/word/2010/wordprocessingInk" xmlns:wne="http://schemas.microsoft.com/office/word/2006/wordml" xmlns:wps="http://schemas.microsoft.com/office/word/2010/wordprocessingShape" mc:Ignorable="w14 wp14">
+<w:document xmlns:wpc="http://schemas.microsoft.com/office/word/2010/wordprocessingCanvas" xmlns:cx="http://schemas.microsoft.com/office/drawing/2014/chartex" xmlns:cx1="http://schemas.microsoft.com/office/drawing/2015/9/8/chartex" xmlns:mc="http://schemas.openxmlformats.org/markup-compatibility/2006" xmlns:o="urn:schemas-microsoft-com:office:office" xmlns:r="http://schemas.openxmlformats.org/officeDocument/2006/relationships" xmlns:m="http://schemas.openxmlformats.org/officeDocument/2006/math" xmlns:v="urn:schemas-microsoft-com:vml" xmlns:wp14="http://schemas.microsoft.com/office/word/2010/wordprocessingDrawing" xmlns:wp="http://schemas.openxmlformats.org/drawingml/2006/wordprocessingDrawing" xmlns:w10="urn:schemas-microsoft-com:office:word" xmlns:w="http://schemas.openxmlformats.org/wordprocessingml/2006/main" xmlns:w14="http://schemas.microsoft.com/office/word/2010/wordml" xmlns:w15="http://schemas.microsoft.com/office/word/2012/wordml" xmlns:w16se="http://schemas.microsoft.com/office/word/2015/wordml/symex" xmlns:wpg="http://schemas.microsoft.com/office/word/2010/wordprocessingGroup" xmlns:wpi="http://schemas.microsoft.com/office/word/2010/wordprocessingInk" xmlns:wne="http://schemas.microsoft.com/office/word/2006/wordml" xmlns:wps="http://schemas.microsoft.com/office/word/2010/wordprocessingShape" mc:Ignorable="w14 w15 w16se wp14">
   <w:body>
     <w:p>
       <w:pPr>
@@ -127,10 +127,10 @@
             <v:path o:extrusionok="f" gradientshapeok="t" o:connecttype="rect"/>
             <o:lock v:ext="edit" aspectratio="t"/>
           </v:shapetype>
-          <v:shape id="_x0000_i1025" type="#_x0000_t75" style="width:159pt;height:31pt" o:ole="">
-            <v:imagedata r:id="rId8" o:title=""/>
+          <v:shape id="_x0000_i1025" type="#_x0000_t75" style="width:158.8pt;height:31pt" o:ole="">
+            <v:imagedata r:id="rId7" o:title=""/>
           </v:shape>
-          <o:OLEObject Type="Embed" ProgID="Equation.DSMT4" ShapeID="_x0000_i1025" DrawAspect="Content" ObjectID="_1490444500" r:id="rId9"/>
+          <o:OLEObject Type="Embed" ProgID="Equation.DSMT4" ShapeID="_x0000_i1025" DrawAspect="Content" ObjectID="_1777721874" r:id="rId8"/>
         </w:object>
       </w:r>
       <w:r>
@@ -184,14 +184,27 @@
       <w:r>
         <w:instrText>(</w:instrText>
       </w:r>
-      <w:fldSimple w:instr=" SEQ MTEqn \c \* Arabic \* MERGEFORMAT ">
-        <w:r>
-          <w:rPr>
-            <w:noProof/>
-          </w:rPr>
-          <w:instrText>1</w:instrText>
-        </w:r>
-      </w:fldSimple>
+      <w:r>
+        <w:fldChar w:fldCharType="begin"/>
+      </w:r>
+      <w:r>
+        <w:instrText xml:space="preserve"> SEQ MTEqn \c \* Arabic \* MERGEFORMAT </w:instrText>
+      </w:r>
+      <w:r>
+        <w:fldChar w:fldCharType="separate"/>
+      </w:r>
+      <w:r>
+        <w:rPr>
+          <w:noProof/>
+        </w:rPr>
+        <w:instrText>1</w:instrText>
+      </w:r>
+      <w:r>
+        <w:rPr>
+          <w:noProof/>
+        </w:rPr>
+        <w:fldChar w:fldCharType="end"/>
+      </w:r>
       <w:r>
         <w:instrText>)</w:instrText>
       </w:r>
@@ -211,10 +224,10 @@
           <w:position w:val="-10"/>
         </w:rPr>
         <w:object w:dxaOrig="600" w:dyaOrig="340">
-          <v:shape id="_x0000_i1026" type="#_x0000_t75" style="width:30pt;height:17pt" o:ole="">
-            <v:imagedata r:id="rId10" o:title=""/>
+          <v:shape id="_x0000_i1026" type="#_x0000_t75" style="width:30.05pt;height:17.15pt" o:ole="">
+            <v:imagedata r:id="rId9" o:title=""/>
           </v:shape>
-          <o:OLEObject Type="Embed" ProgID="Equation.DSMT4" ShapeID="_x0000_i1026" DrawAspect="Content" ObjectID="_1490444501" r:id="rId11"/>
+          <o:OLEObject Type="Embed" ProgID="Equation.DSMT4" ShapeID="_x0000_i1026" DrawAspect="Content" ObjectID="_1777721875" r:id="rId10"/>
         </w:object>
       </w:r>
       <w:r>
@@ -228,10 +241,10 @@
           <w:position w:val="-10"/>
         </w:rPr>
         <w:object w:dxaOrig="180" w:dyaOrig="300">
-          <v:shape id="_x0000_i1027" type="#_x0000_t75" style="width:9pt;height:15pt" o:ole="">
-            <v:imagedata r:id="rId12" o:title=""/>
+          <v:shape id="_x0000_i1027" type="#_x0000_t75" style="width:9.05pt;height:14.8pt" o:ole="">
+            <v:imagedata r:id="rId11" o:title=""/>
           </v:shape>
-          <o:OLEObject Type="Embed" ProgID="Equation.DSMT4" ShapeID="_x0000_i1027" DrawAspect="Content" ObjectID="_1490444502" r:id="rId13"/>
+          <o:OLEObject Type="Embed" ProgID="Equation.DSMT4" ShapeID="_x0000_i1027" DrawAspect="Content" ObjectID="_1777721876" r:id="rId12"/>
         </w:object>
       </w:r>
       <w:r>
@@ -242,10 +255,10 @@
           <w:position w:val="-14"/>
         </w:rPr>
         <w:object w:dxaOrig="380" w:dyaOrig="360">
-          <v:shape id="_x0000_i1028" type="#_x0000_t75" style="width:19pt;height:18pt" o:ole="">
-            <v:imagedata r:id="rId14" o:title=""/>
+          <v:shape id="_x0000_i1028" type="#_x0000_t75" style="width:19.05pt;height:18.1pt" o:ole="">
+            <v:imagedata r:id="rId13" o:title=""/>
           </v:shape>
-          <o:OLEObject Type="Embed" ProgID="Equation.DSMT4" ShapeID="_x0000_i1028" DrawAspect="Content" ObjectID="_1490444503" r:id="rId15"/>
+          <o:OLEObject Type="Embed" ProgID="Equation.DSMT4" ShapeID="_x0000_i1028" DrawAspect="Content" ObjectID="_1777721877" r:id="rId14"/>
         </w:object>
       </w:r>
       <w:r>
@@ -258,10 +271,10 @@
           <w:position w:val="-30"/>
         </w:rPr>
         <w:object w:dxaOrig="3019" w:dyaOrig="720">
-          <v:shape id="_x0000_i1029" type="#_x0000_t75" style="width:151pt;height:36.5pt" o:ole="">
-            <v:imagedata r:id="rId16" o:title=""/>
+          <v:shape id="_x0000_i1029" type="#_x0000_t75" style="width:151.15pt;height:36.7pt" o:ole="">
+            <v:imagedata r:id="rId15" o:title=""/>
           </v:shape>
-          <o:OLEObject Type="Embed" ProgID="Equation.DSMT4" ShapeID="_x0000_i1029" DrawAspect="Content" ObjectID="_1490444504" r:id="rId17"/>
+          <o:OLEObject Type="Embed" ProgID="Equation.DSMT4" ShapeID="_x0000_i1029" DrawAspect="Content" ObjectID="_1777721878" r:id="rId16"/>
         </w:object>
       </w:r>
       <w:r>
@@ -312,14 +325,27 @@
       <w:r>
         <w:instrText>(</w:instrText>
       </w:r>
-      <w:fldSimple w:instr=" SEQ MTEqn \c \* Arabic \* MERGEFORMAT ">
-        <w:r>
-          <w:rPr>
-            <w:noProof/>
-          </w:rPr>
-          <w:instrText>2</w:instrText>
-        </w:r>
-      </w:fldSimple>
+      <w:r>
+        <w:fldChar w:fldCharType="begin"/>
+      </w:r>
+      <w:r>
+        <w:instrText xml:space="preserve"> SEQ MTEqn \c \* Arabic \* MERGEFORMAT </w:instrText>
+      </w:r>
+      <w:r>
+        <w:fldChar w:fldCharType="separate"/>
+      </w:r>
+      <w:r>
+        <w:rPr>
+          <w:noProof/>
+        </w:rPr>
+        <w:instrText>2</w:instrText>
+      </w:r>
+      <w:r>
+        <w:rPr>
+          <w:noProof/>
+        </w:rPr>
+        <w:fldChar w:fldCharType="end"/>
+      </w:r>
       <w:r>
         <w:instrText>)</w:instrText>
       </w:r>
@@ -353,10 +379,10 @@
           <w:position w:val="-28"/>
         </w:rPr>
         <w:object w:dxaOrig="3720" w:dyaOrig="660">
-          <v:shape id="_x0000_i1030" type="#_x0000_t75" style="width:186pt;height:33pt" o:ole="">
-            <v:imagedata r:id="rId18" o:title=""/>
+          <v:shape id="_x0000_i1030" type="#_x0000_t75" style="width:185.95pt;height:32.9pt" o:ole="">
+            <v:imagedata r:id="rId17" o:title=""/>
           </v:shape>
-          <o:OLEObject Type="Embed" ProgID="Equation.DSMT4" ShapeID="_x0000_i1030" DrawAspect="Content" ObjectID="_1490444505" r:id="rId19"/>
+          <o:OLEObject Type="Embed" ProgID="Equation.DSMT4" ShapeID="_x0000_i1030" DrawAspect="Content" ObjectID="_1777721879" r:id="rId18"/>
         </w:object>
       </w:r>
       <w:r>
@@ -401,14 +427,27 @@
       <w:r>
         <w:instrText>(</w:instrText>
       </w:r>
-      <w:fldSimple w:instr=" SEQ MTEqn \c \* Arabic \* MERGEFORMAT ">
-        <w:r>
-          <w:rPr>
-            <w:noProof/>
-          </w:rPr>
-          <w:instrText>3</w:instrText>
-        </w:r>
-      </w:fldSimple>
+      <w:r>
+        <w:fldChar w:fldCharType="begin"/>
+      </w:r>
+      <w:r>
+        <w:instrText xml:space="preserve"> SEQ MTEqn \c \* Arabic \* MERGEFORMAT </w:instrText>
+      </w:r>
+      <w:r>
+        <w:fldChar w:fldCharType="separate"/>
+      </w:r>
+      <w:r>
+        <w:rPr>
+          <w:noProof/>
+        </w:rPr>
+        <w:instrText>3</w:instrText>
+      </w:r>
+      <w:r>
+        <w:rPr>
+          <w:noProof/>
+        </w:rPr>
+        <w:fldChar w:fldCharType="end"/>
+      </w:r>
       <w:r>
         <w:instrText>)</w:instrText>
       </w:r>
@@ -432,10 +471,10 @@
           <w:position w:val="-54"/>
         </w:rPr>
         <w:object w:dxaOrig="6360" w:dyaOrig="1200">
-          <v:shape id="_x0000_i1031" type="#_x0000_t75" style="width:318pt;height:60pt" o:ole="">
-            <v:imagedata r:id="rId20" o:title=""/>
+          <v:shape id="_x0000_i1031" type="#_x0000_t75" style="width:318.05pt;height:60.1pt" o:ole="">
+            <v:imagedata r:id="rId19" o:title=""/>
           </v:shape>
-          <o:OLEObject Type="Embed" ProgID="Equation.DSMT4" ShapeID="_x0000_i1031" DrawAspect="Content" ObjectID="_1490444506" r:id="rId21"/>
+          <o:OLEObject Type="Embed" ProgID="Equation.DSMT4" ShapeID="_x0000_i1031" DrawAspect="Content" ObjectID="_1777721880" r:id="rId20"/>
         </w:object>
       </w:r>
       <w:r>
@@ -474,14 +513,27 @@
       <w:r>
         <w:instrText>(</w:instrText>
       </w:r>
-      <w:fldSimple w:instr=" SEQ MTEqn \c \* Arabic \* MERGEFORMAT ">
-        <w:r>
-          <w:rPr>
-            <w:noProof/>
-          </w:rPr>
-          <w:instrText>4</w:instrText>
-        </w:r>
-      </w:fldSimple>
+      <w:r>
+        <w:fldChar w:fldCharType="begin"/>
+      </w:r>
+      <w:r>
+        <w:instrText xml:space="preserve"> SEQ MTEqn \c \* Arabic \* MERGEFORMAT </w:instrText>
+      </w:r>
+      <w:r>
+        <w:fldChar w:fldCharType="separate"/>
+      </w:r>
+      <w:r>
+        <w:rPr>
+          <w:noProof/>
+        </w:rPr>
+        <w:instrText>4</w:instrText>
+      </w:r>
+      <w:r>
+        <w:rPr>
+          <w:noProof/>
+        </w:rPr>
+        <w:fldChar w:fldCharType="end"/>
+      </w:r>
       <w:r>
         <w:instrText>)</w:instrText>
       </w:r>
@@ -734,10 +786,10 @@
           <w:szCs w:val="18"/>
         </w:rPr>
         <w:object w:dxaOrig="720" w:dyaOrig="360">
-          <v:shape id="_x0000_i1032" type="#_x0000_t75" style="width:36.5pt;height:18pt" o:ole="">
-            <v:imagedata r:id="rId22" o:title=""/>
+          <v:shape id="_x0000_i1032" type="#_x0000_t75" style="width:36.7pt;height:18.1pt" o:ole="">
+            <v:imagedata r:id="rId21" o:title=""/>
           </v:shape>
-          <o:OLEObject Type="Embed" ProgID="Equation.DSMT4" ShapeID="_x0000_i1032" DrawAspect="Content" ObjectID="_1490444507" r:id="rId23"/>
+          <o:OLEObject Type="Embed" ProgID="Equation.DSMT4" ShapeID="_x0000_i1032" DrawAspect="Content" ObjectID="_1777721881" r:id="rId22"/>
         </w:object>
       </w:r>
       <w:r>
@@ -2042,83 +2094,45 @@
           <w:rFonts w:ascii="Monospac821 BT" w:hAnsi="Monospac821 BT"/>
           <w:sz w:val="18"/>
           <w:szCs w:val="18"/>
-        </w:rPr>
-      </w:pPr>
-      <w:r>
-        <w:rPr>
-          <w:rFonts w:ascii="Monospac821 BT" w:hAnsi="Monospac821 BT"/>
-          <w:sz w:val="18"/>
-          <w:szCs w:val="18"/>
-        </w:rPr>
-        <w:t>enthFD</w:t>
-      </w:r>
-      <w:r>
-        <w:rPr>
-          <w:rFonts w:ascii="Monospac821 BT" w:hAnsi="Monospac821 BT"/>
-          <w:sz w:val="18"/>
-          <w:szCs w:val="18"/>
-        </w:rPr>
-        <w:t>.discretize</w:t>
-      </w:r>
-      <w:r>
-        <w:rPr>
-          <w:rFonts w:ascii="Monospac821 BT" w:hAnsi="Monospac821 BT"/>
-          <w:sz w:val="18"/>
-          <w:szCs w:val="18"/>
-        </w:rPr>
-        <w:t xml:space="preserve"> (</w:t>
-      </w:r>
-      <w:r>
-        <w:rPr>
-          <w:rFonts w:ascii="Monospac821 BT" w:hAnsi="Monospac821 BT"/>
-          <w:sz w:val="18"/>
-          <w:szCs w:val="18"/>
-        </w:rPr>
-        <w:t xml:space="preserve"> &amp; mu_t );</w:t>
-      </w:r>
-    </w:p>
-    <w:p>
-      <w:pPr>
-        <w:rPr>
-          <w:rFonts w:ascii="Monospac821 BT" w:hAnsi="Monospac821 BT"/>
-          <w:sz w:val="18"/>
-          <w:szCs w:val="18"/>
-        </w:rPr>
-      </w:pPr>
-      <w:r>
-        <w:rPr>
-          <w:rFonts w:ascii="Monospac821 BT" w:hAnsi="Monospac821 BT"/>
-          <w:sz w:val="18"/>
-          <w:szCs w:val="18"/>
-        </w:rPr>
-        <w:t>enthFD</w:t>
-      </w:r>
-      <w:r>
-        <w:rPr>
-          <w:rFonts w:ascii="Monospac821 BT" w:hAnsi="Monospac821 BT"/>
-          <w:sz w:val="18"/>
-          <w:szCs w:val="18"/>
-        </w:rPr>
-        <w:t>.new_time_step</w:t>
-      </w:r>
-      <w:r>
-        <w:rPr>
-          <w:rFonts w:ascii="Monospac821 BT" w:hAnsi="Monospac821 BT"/>
-          <w:sz w:val="18"/>
-          <w:szCs w:val="18"/>
-        </w:rPr>
-        <w:t xml:space="preserve"> (</w:t>
-      </w:r>
-      <w:r>
-        <w:rPr>
-          <w:rFonts w:ascii="Monospac821 BT" w:hAnsi="Monospac821 BT"/>
-          <w:sz w:val="18"/>
-          <w:szCs w:val="18"/>
-        </w:rPr>
-        <w:t>&amp; mu_t);</w:t>
-      </w:r>
-    </w:p>
-    <w:p/>
+          <w:lang w:val="de-DE"/>
+        </w:rPr>
+      </w:pPr>
+      <w:r>
+        <w:rPr>
+          <w:rFonts w:ascii="Monospac821 BT" w:hAnsi="Monospac821 BT"/>
+          <w:sz w:val="18"/>
+          <w:szCs w:val="18"/>
+          <w:lang w:val="de-DE"/>
+        </w:rPr>
+        <w:t>enthFD.discretize ( &amp; mu_t );</w:t>
+      </w:r>
+    </w:p>
+    <w:p>
+      <w:pPr>
+        <w:rPr>
+          <w:rFonts w:ascii="Monospac821 BT" w:hAnsi="Monospac821 BT"/>
+          <w:sz w:val="18"/>
+          <w:szCs w:val="18"/>
+          <w:lang w:val="de-DE"/>
+        </w:rPr>
+      </w:pPr>
+      <w:r>
+        <w:rPr>
+          <w:rFonts w:ascii="Monospac821 BT" w:hAnsi="Monospac821 BT"/>
+          <w:sz w:val="18"/>
+          <w:szCs w:val="18"/>
+          <w:lang w:val="de-DE"/>
+        </w:rPr>
+        <w:t>enthFD.new_time_step (&amp; mu_t);</w:t>
+      </w:r>
+    </w:p>
+    <w:p>
+      <w:pPr>
+        <w:rPr>
+          <w:lang w:val="de-DE"/>
+        </w:rPr>
+      </w:pPr>
+    </w:p>
     <w:p>
       <w:pPr>
         <w:pStyle w:val="Heading2"/>
@@ -2133,13 +2147,15 @@
           <w:rFonts w:ascii="Monospac821 BT" w:hAnsi="Monospac821 BT"/>
           <w:sz w:val="18"/>
           <w:szCs w:val="18"/>
-        </w:rPr>
-      </w:pPr>
-      <w:r>
-        <w:rPr>
-          <w:rFonts w:ascii="Monospac821 BT" w:hAnsi="Monospac821 BT"/>
-          <w:sz w:val="18"/>
-          <w:szCs w:val="18"/>
+          <w:lang w:val="de-DE"/>
+        </w:rPr>
+      </w:pPr>
+      <w:r>
+        <w:rPr>
+          <w:rFonts w:ascii="Monospac821 BT" w:hAnsi="Monospac821 BT"/>
+          <w:sz w:val="18"/>
+          <w:szCs w:val="18"/>
+          <w:lang w:val="de-DE"/>
         </w:rPr>
         <w:t>enthFD.solve(ResRat(1e-16),"enthFD");</w:t>
       </w:r>
@@ -2150,6 +2166,7 @@
           <w:rFonts w:ascii="Monospac821 BT" w:hAnsi="Monospac821 BT"/>
           <w:sz w:val="18"/>
           <w:szCs w:val="18"/>
+          <w:lang w:val="de-DE"/>
         </w:rPr>
       </w:pPr>
     </w:p>
@@ -2744,10 +2761,10 @@
           <w:position w:val="-30"/>
         </w:rPr>
         <w:object w:dxaOrig="5899" w:dyaOrig="680">
-          <v:shape id="_x0000_i1043" type="#_x0000_t75" style="width:295pt;height:34pt" o:ole="">
-            <v:imagedata r:id="rId24" o:title=""/>
+          <v:shape id="_x0000_i1033" type="#_x0000_t75" style="width:295.15pt;height:33.85pt" o:ole="">
+            <v:imagedata r:id="rId23" o:title=""/>
           </v:shape>
-          <o:OLEObject Type="Embed" ProgID="Equation.DSMT4" ShapeID="_x0000_i1043" DrawAspect="Content" ObjectID="_1490444508" r:id="rId25"/>
+          <o:OLEObject Type="Embed" ProgID="Equation.DSMT4" ShapeID="_x0000_i1033" DrawAspect="Content" ObjectID="_1777721882" r:id="rId24"/>
         </w:object>
       </w:r>
       <w:r>
@@ -2786,7 +2803,7 @@
                     </pic:cNvPicPr>
                   </pic:nvPicPr>
                   <pic:blipFill>
-                    <a:blip r:embed="rId26" cstate="print">
+                    <a:blip r:embed="rId25" cstate="print">
                       <a:extLst>
                         <a:ext uri="{28A0092B-C50C-407E-A947-70E740481C1C}">
                           <a14:useLocalDpi xmlns:a14="http://schemas.microsoft.com/office/drawing/2010/main" val="0"/>
@@ -2827,10 +2844,10 @@
           <w:position w:val="-10"/>
         </w:rPr>
         <w:object w:dxaOrig="260" w:dyaOrig="320">
-          <v:shape id="_x0000_i1033" type="#_x0000_t75" style="width:13pt;height:16pt" o:ole="">
-            <v:imagedata r:id="rId27" o:title=""/>
+          <v:shape id="_x0000_i1034" type="#_x0000_t75" style="width:12.85pt;height:16.2pt" o:ole="">
+            <v:imagedata r:id="rId26" o:title=""/>
           </v:shape>
-          <o:OLEObject Type="Embed" ProgID="Equation.DSMT4" ShapeID="_x0000_i1033" DrawAspect="Content" ObjectID="_1490444509" r:id="rId28"/>
+          <o:OLEObject Type="Embed" ProgID="Equation.DSMT4" ShapeID="_x0000_i1034" DrawAspect="Content" ObjectID="_1777721883" r:id="rId27"/>
         </w:object>
       </w:r>
       <w:r>
@@ -2843,10 +2860,10 @@
           <w:position w:val="-30"/>
         </w:rPr>
         <w:object w:dxaOrig="2860" w:dyaOrig="660">
-          <v:shape id="_x0000_i1034" type="#_x0000_t75" style="width:143pt;height:33pt" o:ole="">
-            <v:imagedata r:id="rId29" o:title=""/>
+          <v:shape id="_x0000_i1035" type="#_x0000_t75" style="width:143.05pt;height:32.9pt" o:ole="">
+            <v:imagedata r:id="rId28" o:title=""/>
           </v:shape>
-          <o:OLEObject Type="Embed" ProgID="Equation.DSMT4" ShapeID="_x0000_i1034" DrawAspect="Content" ObjectID="_1490444510" r:id="rId30"/>
+          <o:OLEObject Type="Embed" ProgID="Equation.DSMT4" ShapeID="_x0000_i1035" DrawAspect="Content" ObjectID="_1777721884" r:id="rId29"/>
         </w:object>
       </w:r>
     </w:p>
@@ -2856,10 +2873,10 @@
           <w:position w:val="-12"/>
         </w:rPr>
         <w:object w:dxaOrig="3560" w:dyaOrig="360">
-          <v:shape id="_x0000_i1035" type="#_x0000_t75" style="width:178pt;height:18pt" o:ole="">
-            <v:imagedata r:id="rId31" o:title=""/>
+          <v:shape id="_x0000_i1036" type="#_x0000_t75" style="width:177.85pt;height:18.1pt" o:ole="">
+            <v:imagedata r:id="rId30" o:title=""/>
           </v:shape>
-          <o:OLEObject Type="Embed" ProgID="Equation.DSMT4" ShapeID="_x0000_i1035" DrawAspect="Content" ObjectID="_1490444511" r:id="rId32"/>
+          <o:OLEObject Type="Embed" ProgID="Equation.DSMT4" ShapeID="_x0000_i1036" DrawAspect="Content" ObjectID="_1777721885" r:id="rId31"/>
         </w:object>
       </w:r>
     </w:p>
@@ -2869,10 +2886,10 @@
           <w:position w:val="-12"/>
         </w:rPr>
         <w:object w:dxaOrig="4680" w:dyaOrig="360">
-          <v:shape id="_x0000_i1036" type="#_x0000_t75" style="width:234pt;height:18pt" o:ole="">
-            <v:imagedata r:id="rId33" o:title=""/>
+          <v:shape id="_x0000_i1037" type="#_x0000_t75" style="width:234.1pt;height:18.1pt" o:ole="">
+            <v:imagedata r:id="rId32" o:title=""/>
           </v:shape>
-          <o:OLEObject Type="Embed" ProgID="Equation.DSMT4" ShapeID="_x0000_i1036" DrawAspect="Content" ObjectID="_1490444512" r:id="rId34"/>
+          <o:OLEObject Type="Embed" ProgID="Equation.DSMT4" ShapeID="_x0000_i1037" DrawAspect="Content" ObjectID="_1777721886" r:id="rId33"/>
         </w:object>
       </w:r>
     </w:p>
@@ -2882,10 +2899,10 @@
           <w:position w:val="-12"/>
         </w:rPr>
         <w:object w:dxaOrig="4940" w:dyaOrig="360">
-          <v:shape id="_x0000_i1037" type="#_x0000_t75" style="width:247pt;height:18pt" o:ole="">
-            <v:imagedata r:id="rId35" o:title=""/>
+          <v:shape id="_x0000_i1038" type="#_x0000_t75" style="width:247pt;height:18.1pt" o:ole="">
+            <v:imagedata r:id="rId34" o:title=""/>
           </v:shape>
-          <o:OLEObject Type="Embed" ProgID="Equation.DSMT4" ShapeID="_x0000_i1037" DrawAspect="Content" ObjectID="_1490444513" r:id="rId36"/>
+          <o:OLEObject Type="Embed" ProgID="Equation.DSMT4" ShapeID="_x0000_i1038" DrawAspect="Content" ObjectID="_1777721887" r:id="rId35"/>
         </w:object>
       </w:r>
     </w:p>
@@ -2895,10 +2912,10 @@
           <w:position w:val="-12"/>
         </w:rPr>
         <w:object w:dxaOrig="4700" w:dyaOrig="360">
-          <v:shape id="_x0000_i1038" type="#_x0000_t75" style="width:235pt;height:18pt" o:ole="">
-            <v:imagedata r:id="rId37" o:title=""/>
+          <v:shape id="_x0000_i1039" type="#_x0000_t75" style="width:235.05pt;height:18.1pt" o:ole="">
+            <v:imagedata r:id="rId36" o:title=""/>
           </v:shape>
-          <o:OLEObject Type="Embed" ProgID="Equation.DSMT4" ShapeID="_x0000_i1038" DrawAspect="Content" ObjectID="_1490444514" r:id="rId38"/>
+          <o:OLEObject Type="Embed" ProgID="Equation.DSMT4" ShapeID="_x0000_i1039" DrawAspect="Content" ObjectID="_1777721888" r:id="rId37"/>
         </w:object>
       </w:r>
     </w:p>
@@ -2908,10 +2925,10 @@
           <w:position w:val="-14"/>
         </w:rPr>
         <w:object w:dxaOrig="4700" w:dyaOrig="400">
-          <v:shape id="_x0000_i1039" type="#_x0000_t75" style="width:235pt;height:20pt" o:ole="">
-            <v:imagedata r:id="rId39" o:title=""/>
+          <v:shape id="_x0000_i1040" type="#_x0000_t75" style="width:235.05pt;height:20.05pt" o:ole="">
+            <v:imagedata r:id="rId38" o:title=""/>
           </v:shape>
-          <o:OLEObject Type="Embed" ProgID="Equation.DSMT4" ShapeID="_x0000_i1039" DrawAspect="Content" ObjectID="_1490444515" r:id="rId40"/>
+          <o:OLEObject Type="Embed" ProgID="Equation.DSMT4" ShapeID="_x0000_i1040" DrawAspect="Content" ObjectID="_1777721889" r:id="rId39"/>
         </w:object>
       </w:r>
     </w:p>
@@ -2921,10 +2938,10 @@
           <w:position w:val="-30"/>
         </w:rPr>
         <w:object w:dxaOrig="2740" w:dyaOrig="700">
-          <v:shape id="_x0000_i1040" type="#_x0000_t75" style="width:137pt;height:35pt" o:ole="">
-            <v:imagedata r:id="rId41" o:title=""/>
+          <v:shape id="_x0000_i1041" type="#_x0000_t75" style="width:136.85pt;height:34.8pt" o:ole="">
+            <v:imagedata r:id="rId40" o:title=""/>
           </v:shape>
-          <o:OLEObject Type="Embed" ProgID="Equation.DSMT4" ShapeID="_x0000_i1040" DrawAspect="Content" ObjectID="_1490444516" r:id="rId42"/>
+          <o:OLEObject Type="Embed" ProgID="Equation.DSMT4" ShapeID="_x0000_i1041" DrawAspect="Content" ObjectID="_1777721890" r:id="rId41"/>
         </w:object>
       </w:r>
     </w:p>
@@ -2934,16 +2951,22 @@
         <w:t>Calculate coefficients:</w:t>
       </w:r>
     </w:p>
+    <w:p/>
+    <w:p>
+      <w:r>
+        <w:t>Finite difference method</w:t>
+      </w:r>
+    </w:p>
     <w:p>
       <w:r>
         <w:rPr>
           <w:position w:val="-132"/>
         </w:rPr>
         <w:object w:dxaOrig="9940" w:dyaOrig="2740">
-          <v:shape id="_x0000_i1044" type="#_x0000_t75" style="width:497pt;height:137pt" o:ole="">
-            <v:imagedata r:id="rId43" o:title=""/>
+          <v:shape id="_x0000_i1042" type="#_x0000_t75" style="width:496.85pt;height:136.85pt" o:ole="">
+            <v:imagedata r:id="rId42" o:title=""/>
           </v:shape>
-          <o:OLEObject Type="Embed" ProgID="Equation.DSMT4" ShapeID="_x0000_i1044" DrawAspect="Content" ObjectID="_1490444517" r:id="rId44"/>
+          <o:OLEObject Type="Embed" ProgID="Equation.DSMT4" ShapeID="_x0000_i1042" DrawAspect="Content" ObjectID="_1777721891" r:id="rId43"/>
         </w:object>
       </w:r>
     </w:p>
@@ -2953,19 +2976,58 @@
           <w:position w:val="-96"/>
         </w:rPr>
         <w:object w:dxaOrig="5660" w:dyaOrig="2020">
-          <v:shape id="_x0000_i1045" type="#_x0000_t75" style="width:281pt;height:100pt" o:ole="">
-            <v:imagedata r:id="rId45" o:title=""/>
+          <v:shape id="_x0000_i1043" type="#_x0000_t75" style="width:280.85pt;height:100.15pt" o:ole="">
+            <v:imagedata r:id="rId44" o:title=""/>
           </v:shape>
-          <o:OLEObject Type="Embed" ProgID="Equation.DSMT4" ShapeID="_x0000_i1045" DrawAspect="Content" ObjectID="_1490444518" r:id="rId46"/>
+          <o:OLEObject Type="Embed" ProgID="Equation.DSMT4" ShapeID="_x0000_i1043" DrawAspect="Content" ObjectID="_1777721892" r:id="rId45"/>
         </w:object>
       </w:r>
     </w:p>
     <w:p/>
     <w:p>
+      <w:r>
+        <w:t>Finite volume method</w:t>
+      </w:r>
+    </w:p>
+    <w:p>
+      <w:r>
+        <w:t>Bottom</w:t>
+      </w:r>
+    </w:p>
+    <w:bookmarkStart w:id="0" w:name="_GoBack"/>
+    <w:bookmarkEnd w:id="0"/>
+    <w:p>
+      <w:r>
+        <w:rPr>
+          <w:position w:val="-104"/>
+        </w:rPr>
+        <w:object w:dxaOrig="6220" w:dyaOrig="6580">
+          <v:shape id="_x0000_i1049" type="#_x0000_t75" style="width:310.9pt;height:329pt" o:ole="">
+            <v:imagedata r:id="rId46" o:title=""/>
+          </v:shape>
+          <o:OLEObject Type="Embed" ProgID="Equation.DSMT4" ShapeID="_x0000_i1049" DrawAspect="Content" ObjectID="_1777721893" r:id="rId47"/>
+        </w:object>
+      </w:r>
+    </w:p>
+    <w:p>
+      <w:pPr>
+        <w:spacing w:after="200" w:line="276" w:lineRule="auto"/>
+        <w:rPr>
+          <w:rFonts w:asciiTheme="majorHAnsi" w:eastAsiaTheme="majorEastAsia" w:hAnsiTheme="majorHAnsi" w:cstheme="majorBidi"/>
+          <w:b/>
+          <w:bCs/>
+        </w:rPr>
+      </w:pPr>
+      <w:r>
+        <w:br w:type="page"/>
+      </w:r>
+    </w:p>
+    <w:p>
       <w:pPr>
         <w:pStyle w:val="Heading3"/>
       </w:pPr>
       <w:r>
+        <w:lastRenderedPageBreak/>
         <w:t>In case: s-s-f (solid-solid-fluid)</w:t>
       </w:r>
     </w:p>
@@ -2992,7 +3054,7 @@
                     </pic:cNvPicPr>
                   </pic:nvPicPr>
                   <pic:blipFill>
-                    <a:blip r:embed="rId47" cstate="print">
+                    <a:blip r:embed="rId48" cstate="print">
                       <a:extLst>
                         <a:ext uri="{28A0092B-C50C-407E-A947-70E740481C1C}">
                           <a14:useLocalDpi xmlns:a14="http://schemas.microsoft.com/office/drawing/2010/main" val="0"/>
@@ -3033,10 +3095,10 @@
           <w:position w:val="-10"/>
         </w:rPr>
         <w:object w:dxaOrig="260" w:dyaOrig="320">
-          <v:shape id="_x0000_i1041" type="#_x0000_t75" style="width:13pt;height:16pt" o:ole="">
-            <v:imagedata r:id="rId27" o:title=""/>
+          <v:shape id="_x0000_i1044" type="#_x0000_t75" style="width:12.85pt;height:16.2pt" o:ole="">
+            <v:imagedata r:id="rId26" o:title=""/>
           </v:shape>
-          <o:OLEObject Type="Embed" ProgID="Equation.DSMT4" ShapeID="_x0000_i1041" DrawAspect="Content" ObjectID="_1490444519" r:id="rId48"/>
+          <o:OLEObject Type="Embed" ProgID="Equation.DSMT4" ShapeID="_x0000_i1044" DrawAspect="Content" ObjectID="_1777721894" r:id="rId49"/>
         </w:object>
       </w:r>
       <w:r>
@@ -3049,10 +3111,10 @@
           <w:position w:val="-142"/>
         </w:rPr>
         <w:object w:dxaOrig="4700" w:dyaOrig="2940">
-          <v:shape id="_x0000_i1042" type="#_x0000_t75" style="width:235pt;height:147pt" o:ole="">
-            <v:imagedata r:id="rId49" o:title=""/>
+          <v:shape id="_x0000_i1045" type="#_x0000_t75" style="width:235.05pt;height:146.85pt" o:ole="">
+            <v:imagedata r:id="rId50" o:title=""/>
           </v:shape>
-          <o:OLEObject Type="Embed" ProgID="Equation.DSMT4" ShapeID="_x0000_i1042" DrawAspect="Content" ObjectID="_1490444520" r:id="rId50"/>
+          <o:OLEObject Type="Embed" ProgID="Equation.DSMT4" ShapeID="_x0000_i1045" DrawAspect="Content" ObjectID="_1777721895" r:id="rId51"/>
         </w:object>
       </w:r>
     </w:p>
@@ -3068,17 +3130,15 @@
           <w:position w:val="-136"/>
         </w:rPr>
         <w:object w:dxaOrig="7699" w:dyaOrig="2820">
-          <v:shape id="_x0000_i1046" type="#_x0000_t75" style="width:385pt;height:141pt" o:ole="">
-            <v:imagedata r:id="rId51" o:title=""/>
+          <v:shape id="_x0000_i1046" type="#_x0000_t75" style="width:384.8pt;height:141.15pt" o:ole="">
+            <v:imagedata r:id="rId52" o:title=""/>
           </v:shape>
-          <o:OLEObject Type="Embed" ProgID="Equation.DSMT4" ShapeID="_x0000_i1046" DrawAspect="Content" ObjectID="_1490444521" r:id="rId52"/>
+          <o:OLEObject Type="Embed" ProgID="Equation.DSMT4" ShapeID="_x0000_i1046" DrawAspect="Content" ObjectID="_1777721896" r:id="rId53"/>
         </w:object>
       </w:r>
-      <w:bookmarkStart w:id="0" w:name="_GoBack"/>
-      <w:bookmarkEnd w:id="0"/>
     </w:p>
     <w:sectPr>
-      <w:footerReference w:type="default" r:id="rId53"/>
+      <w:footerReference w:type="default" r:id="rId54"/>
       <w:pgSz w:w="12240" w:h="15840"/>
       <w:pgMar w:top="1134" w:right="1134" w:bottom="1134" w:left="1134" w:header="708" w:footer="708" w:gutter="0"/>
       <w:cols w:space="708"/>
@@ -3089,7 +3149,7 @@
 </file>
 
 <file path=word/endnotes.xml><?xml version="1.0" encoding="utf-8"?>
-<w:endnotes xmlns:wpc="http://schemas.microsoft.com/office/word/2010/wordprocessingCanvas" xmlns:mc="http://schemas.openxmlformats.org/markup-compatibility/2006" xmlns:o="urn:schemas-microsoft-com:office:office" xmlns:r="http://schemas.openxmlformats.org/officeDocument/2006/relationships" xmlns:m="http://schemas.openxmlformats.org/officeDocument/2006/math" xmlns:v="urn:schemas-microsoft-com:vml" xmlns:wp14="http://schemas.microsoft.com/office/word/2010/wordprocessingDrawing" xmlns:wp="http://schemas.openxmlformats.org/drawingml/2006/wordprocessingDrawing" xmlns:w10="urn:schemas-microsoft-com:office:word" xmlns:w="http://schemas.openxmlformats.org/wordprocessingml/2006/main" xmlns:w14="http://schemas.microsoft.com/office/word/2010/wordml" xmlns:wpg="http://schemas.microsoft.com/office/word/2010/wordprocessingGroup" xmlns:wpi="http://schemas.microsoft.com/office/word/2010/wordprocessingInk" xmlns:wne="http://schemas.microsoft.com/office/word/2006/wordml" xmlns:wps="http://schemas.microsoft.com/office/word/2010/wordprocessingShape" mc:Ignorable="w14 wp14">
+<w:endnotes xmlns:wpc="http://schemas.microsoft.com/office/word/2010/wordprocessingCanvas" xmlns:cx="http://schemas.microsoft.com/office/drawing/2014/chartex" xmlns:cx1="http://schemas.microsoft.com/office/drawing/2015/9/8/chartex" xmlns:mc="http://schemas.openxmlformats.org/markup-compatibility/2006" xmlns:o="urn:schemas-microsoft-com:office:office" xmlns:r="http://schemas.openxmlformats.org/officeDocument/2006/relationships" xmlns:m="http://schemas.openxmlformats.org/officeDocument/2006/math" xmlns:v="urn:schemas-microsoft-com:vml" xmlns:wp14="http://schemas.microsoft.com/office/word/2010/wordprocessingDrawing" xmlns:wp="http://schemas.openxmlformats.org/drawingml/2006/wordprocessingDrawing" xmlns:w10="urn:schemas-microsoft-com:office:word" xmlns:w="http://schemas.openxmlformats.org/wordprocessingml/2006/main" xmlns:w14="http://schemas.microsoft.com/office/word/2010/wordml" xmlns:w15="http://schemas.microsoft.com/office/word/2012/wordml" xmlns:w16se="http://schemas.microsoft.com/office/word/2015/wordml/symex" xmlns:wpg="http://schemas.microsoft.com/office/word/2010/wordprocessingGroup" xmlns:wpi="http://schemas.microsoft.com/office/word/2010/wordprocessingInk" xmlns:wne="http://schemas.microsoft.com/office/word/2006/wordml" xmlns:wps="http://schemas.microsoft.com/office/word/2010/wordprocessingShape" mc:Ignorable="w14 w15 w16se wp14">
   <w:endnote w:type="separator" w:id="-1">
     <w:p>
       <w:r>
@@ -3108,7 +3168,7 @@
 </file>
 
 <file path=word/footer1.xml><?xml version="1.0" encoding="utf-8"?>
-<w:ftr xmlns:wpc="http://schemas.microsoft.com/office/word/2010/wordprocessingCanvas" xmlns:mc="http://schemas.openxmlformats.org/markup-compatibility/2006" xmlns:o="urn:schemas-microsoft-com:office:office" xmlns:r="http://schemas.openxmlformats.org/officeDocument/2006/relationships" xmlns:m="http://schemas.openxmlformats.org/officeDocument/2006/math" xmlns:v="urn:schemas-microsoft-com:vml" xmlns:wp14="http://schemas.microsoft.com/office/word/2010/wordprocessingDrawing" xmlns:wp="http://schemas.openxmlformats.org/drawingml/2006/wordprocessingDrawing" xmlns:w10="urn:schemas-microsoft-com:office:word" xmlns:w="http://schemas.openxmlformats.org/wordprocessingml/2006/main" xmlns:w14="http://schemas.microsoft.com/office/word/2010/wordml" xmlns:wpg="http://schemas.microsoft.com/office/word/2010/wordprocessingGroup" xmlns:wpi="http://schemas.microsoft.com/office/word/2010/wordprocessingInk" xmlns:wne="http://schemas.microsoft.com/office/word/2006/wordml" xmlns:wps="http://schemas.microsoft.com/office/word/2010/wordprocessingShape" mc:Ignorable="w14 wp14">
+<w:ftr xmlns:wpc="http://schemas.microsoft.com/office/word/2010/wordprocessingCanvas" xmlns:cx="http://schemas.microsoft.com/office/drawing/2014/chartex" xmlns:cx1="http://schemas.microsoft.com/office/drawing/2015/9/8/chartex" xmlns:mc="http://schemas.openxmlformats.org/markup-compatibility/2006" xmlns:o="urn:schemas-microsoft-com:office:office" xmlns:r="http://schemas.openxmlformats.org/officeDocument/2006/relationships" xmlns:m="http://schemas.openxmlformats.org/officeDocument/2006/math" xmlns:v="urn:schemas-microsoft-com:vml" xmlns:wp14="http://schemas.microsoft.com/office/word/2010/wordprocessingDrawing" xmlns:wp="http://schemas.openxmlformats.org/drawingml/2006/wordprocessingDrawing" xmlns:w10="urn:schemas-microsoft-com:office:word" xmlns:w="http://schemas.openxmlformats.org/wordprocessingml/2006/main" xmlns:w14="http://schemas.microsoft.com/office/word/2010/wordml" xmlns:w15="http://schemas.microsoft.com/office/word/2012/wordml" xmlns:w16se="http://schemas.microsoft.com/office/word/2015/wordml/symex" xmlns:wpg="http://schemas.microsoft.com/office/word/2010/wordprocessingGroup" xmlns:wpi="http://schemas.microsoft.com/office/word/2010/wordprocessingInk" xmlns:wne="http://schemas.microsoft.com/office/word/2006/wordml" xmlns:wps="http://schemas.microsoft.com/office/word/2010/wordprocessingShape" mc:Ignorable="w14 w15 w16se wp14">
   <w:p>
     <w:pPr>
       <w:pStyle w:val="Footer"/>
@@ -3127,7 +3187,7 @@
       <w:rPr>
         <w:noProof/>
       </w:rPr>
-      <w:t>5</w:t>
+      <w:t>4</w:t>
     </w:r>
     <w:r>
       <w:rPr>
@@ -3140,7 +3200,7 @@
 </file>
 
 <file path=word/footnotes.xml><?xml version="1.0" encoding="utf-8"?>
-<w:footnotes xmlns:wpc="http://schemas.microsoft.com/office/word/2010/wordprocessingCanvas" xmlns:mc="http://schemas.openxmlformats.org/markup-compatibility/2006" xmlns:o="urn:schemas-microsoft-com:office:office" xmlns:r="http://schemas.openxmlformats.org/officeDocument/2006/relationships" xmlns:m="http://schemas.openxmlformats.org/officeDocument/2006/math" xmlns:v="urn:schemas-microsoft-com:vml" xmlns:wp14="http://schemas.microsoft.com/office/word/2010/wordprocessingDrawing" xmlns:wp="http://schemas.openxmlformats.org/drawingml/2006/wordprocessingDrawing" xmlns:w10="urn:schemas-microsoft-com:office:word" xmlns:w="http://schemas.openxmlformats.org/wordprocessingml/2006/main" xmlns:w14="http://schemas.microsoft.com/office/word/2010/wordml" xmlns:wpg="http://schemas.microsoft.com/office/word/2010/wordprocessingGroup" xmlns:wpi="http://schemas.microsoft.com/office/word/2010/wordprocessingInk" xmlns:wne="http://schemas.microsoft.com/office/word/2006/wordml" xmlns:wps="http://schemas.microsoft.com/office/word/2010/wordprocessingShape" mc:Ignorable="w14 wp14">
+<w:footnotes xmlns:wpc="http://schemas.microsoft.com/office/word/2010/wordprocessingCanvas" xmlns:cx="http://schemas.microsoft.com/office/drawing/2014/chartex" xmlns:cx1="http://schemas.microsoft.com/office/drawing/2015/9/8/chartex" xmlns:mc="http://schemas.openxmlformats.org/markup-compatibility/2006" xmlns:o="urn:schemas-microsoft-com:office:office" xmlns:r="http://schemas.openxmlformats.org/officeDocument/2006/relationships" xmlns:m="http://schemas.openxmlformats.org/officeDocument/2006/math" xmlns:v="urn:schemas-microsoft-com:vml" xmlns:wp14="http://schemas.microsoft.com/office/word/2010/wordprocessingDrawing" xmlns:wp="http://schemas.openxmlformats.org/drawingml/2006/wordprocessingDrawing" xmlns:w10="urn:schemas-microsoft-com:office:word" xmlns:w="http://schemas.openxmlformats.org/wordprocessingml/2006/main" xmlns:w14="http://schemas.microsoft.com/office/word/2010/wordml" xmlns:w15="http://schemas.microsoft.com/office/word/2012/wordml" xmlns:w16se="http://schemas.microsoft.com/office/word/2015/wordml/symex" xmlns:wpg="http://schemas.microsoft.com/office/word/2010/wordprocessingGroup" xmlns:wpi="http://schemas.microsoft.com/office/word/2010/wordprocessingInk" xmlns:wne="http://schemas.microsoft.com/office/word/2006/wordml" xmlns:wps="http://schemas.microsoft.com/office/word/2010/wordprocessingShape" mc:Ignorable="w14 w15 w16se wp14">
   <w:footnote w:type="separator" w:id="-1">
     <w:p>
       <w:r>
@@ -3159,8 +3219,8 @@
 </file>
 
 <file path=word/numbering.xml><?xml version="1.0" encoding="utf-8"?>
-<w:numbering xmlns:wpc="http://schemas.microsoft.com/office/word/2010/wordprocessingCanvas" xmlns:mc="http://schemas.openxmlformats.org/markup-compatibility/2006" xmlns:o="urn:schemas-microsoft-com:office:office" xmlns:r="http://schemas.openxmlformats.org/officeDocument/2006/relationships" xmlns:m="http://schemas.openxmlformats.org/officeDocument/2006/math" xmlns:v="urn:schemas-microsoft-com:vml" xmlns:wp14="http://schemas.microsoft.com/office/word/2010/wordprocessingDrawing" xmlns:wp="http://schemas.openxmlformats.org/drawingml/2006/wordprocessingDrawing" xmlns:w10="urn:schemas-microsoft-com:office:word" xmlns:w="http://schemas.openxmlformats.org/wordprocessingml/2006/main" xmlns:w14="http://schemas.microsoft.com/office/word/2010/wordml" xmlns:wpg="http://schemas.microsoft.com/office/word/2010/wordprocessingGroup" xmlns:wpi="http://schemas.microsoft.com/office/word/2010/wordprocessingInk" xmlns:wne="http://schemas.microsoft.com/office/word/2006/wordml" xmlns:wps="http://schemas.microsoft.com/office/word/2010/wordprocessingShape" mc:Ignorable="w14 wp14">
-  <w:abstractNum w:abstractNumId="0">
+<w:numbering xmlns:wpc="http://schemas.microsoft.com/office/word/2010/wordprocessingCanvas" xmlns:cx="http://schemas.microsoft.com/office/drawing/2014/chartex" xmlns:cx1="http://schemas.microsoft.com/office/drawing/2015/9/8/chartex" xmlns:mc="http://schemas.openxmlformats.org/markup-compatibility/2006" xmlns:o="urn:schemas-microsoft-com:office:office" xmlns:r="http://schemas.openxmlformats.org/officeDocument/2006/relationships" xmlns:m="http://schemas.openxmlformats.org/officeDocument/2006/math" xmlns:v="urn:schemas-microsoft-com:vml" xmlns:wp14="http://schemas.microsoft.com/office/word/2010/wordprocessingDrawing" xmlns:wp="http://schemas.openxmlformats.org/drawingml/2006/wordprocessingDrawing" xmlns:w10="urn:schemas-microsoft-com:office:word" xmlns:w="http://schemas.openxmlformats.org/wordprocessingml/2006/main" xmlns:w14="http://schemas.microsoft.com/office/word/2010/wordml" xmlns:w15="http://schemas.microsoft.com/office/word/2012/wordml" xmlns:w16se="http://schemas.microsoft.com/office/word/2015/wordml/symex" xmlns:wpg="http://schemas.microsoft.com/office/word/2010/wordprocessingGroup" xmlns:wpi="http://schemas.microsoft.com/office/word/2010/wordprocessingInk" xmlns:wne="http://schemas.microsoft.com/office/word/2006/wordml" xmlns:wps="http://schemas.microsoft.com/office/word/2010/wordprocessingShape" mc:Ignorable="w14 w15 w16se wp14">
+  <w:abstractNum w:abstractNumId="0" w15:restartNumberingAfterBreak="0">
     <w:nsid w:val="683C08B8"/>
     <w:multiLevelType w:val="multilevel"/>
     <w:tmpl w:val="04090025"/>
@@ -3262,7 +3322,7 @@
 </file>
 
 <file path=word/styles.xml><?xml version="1.0" encoding="utf-8"?>
-<w:styles xmlns:mc="http://schemas.openxmlformats.org/markup-compatibility/2006" xmlns:r="http://schemas.openxmlformats.org/officeDocument/2006/relationships" xmlns:w="http://schemas.openxmlformats.org/wordprocessingml/2006/main" xmlns:w14="http://schemas.microsoft.com/office/word/2010/wordml" mc:Ignorable="w14">
+<w:styles xmlns:mc="http://schemas.openxmlformats.org/markup-compatibility/2006" xmlns:r="http://schemas.openxmlformats.org/officeDocument/2006/relationships" xmlns:w="http://schemas.openxmlformats.org/wordprocessingml/2006/main" xmlns:w14="http://schemas.microsoft.com/office/word/2010/wordml" xmlns:w15="http://schemas.microsoft.com/office/word/2012/wordml" xmlns:w16se="http://schemas.microsoft.com/office/word/2015/wordml/symex" mc:Ignorable="w14 w15 w16se">
   <w:docDefaults>
     <w:rPrDefault>
       <w:rPr>
@@ -3278,144 +3338,378 @@
       </w:pPr>
     </w:pPrDefault>
   </w:docDefaults>
-  <w:latentStyles w:defLockedState="0" w:defUIPriority="99" w:defSemiHidden="1" w:defUnhideWhenUsed="1" w:defQFormat="0" w:count="267">
-    <w:lsdException w:name="Normal" w:semiHidden="0" w:uiPriority="0" w:unhideWhenUsed="0" w:qFormat="1"/>
-    <w:lsdException w:name="heading 1" w:semiHidden="0" w:uiPriority="9" w:unhideWhenUsed="0" w:qFormat="1"/>
-    <w:lsdException w:name="heading 2" w:uiPriority="9" w:qFormat="1"/>
-    <w:lsdException w:name="heading 3" w:uiPriority="9" w:qFormat="1"/>
-    <w:lsdException w:name="heading 4" w:uiPriority="9" w:qFormat="1"/>
-    <w:lsdException w:name="heading 5" w:uiPriority="9" w:qFormat="1"/>
-    <w:lsdException w:name="heading 6" w:uiPriority="9" w:qFormat="1"/>
-    <w:lsdException w:name="heading 7" w:uiPriority="9" w:qFormat="1"/>
-    <w:lsdException w:name="heading 8" w:uiPriority="9" w:qFormat="1"/>
-    <w:lsdException w:name="heading 9" w:uiPriority="9" w:qFormat="1"/>
-    <w:lsdException w:name="toc 1" w:uiPriority="39"/>
-    <w:lsdException w:name="toc 2" w:uiPriority="39"/>
-    <w:lsdException w:name="toc 3" w:uiPriority="39"/>
-    <w:lsdException w:name="toc 4" w:uiPriority="39"/>
-    <w:lsdException w:name="toc 5" w:uiPriority="39"/>
-    <w:lsdException w:name="toc 6" w:uiPriority="39"/>
-    <w:lsdException w:name="toc 7" w:uiPriority="39"/>
-    <w:lsdException w:name="toc 8" w:uiPriority="39"/>
-    <w:lsdException w:name="toc 9" w:uiPriority="39"/>
-    <w:lsdException w:name="caption" w:uiPriority="35" w:qFormat="1"/>
-    <w:lsdException w:name="Title" w:semiHidden="0" w:uiPriority="10" w:unhideWhenUsed="0" w:qFormat="1"/>
-    <w:lsdException w:name="Default Paragraph Font" w:uiPriority="1"/>
-    <w:lsdException w:name="Subtitle" w:semiHidden="0" w:uiPriority="11" w:unhideWhenUsed="0" w:qFormat="1"/>
-    <w:lsdException w:name="Strong" w:semiHidden="0" w:uiPriority="22" w:unhideWhenUsed="0" w:qFormat="1"/>
-    <w:lsdException w:name="Emphasis" w:semiHidden="0" w:uiPriority="20" w:unhideWhenUsed="0" w:qFormat="1"/>
-    <w:lsdException w:name="Table Grid" w:semiHidden="0" w:uiPriority="59" w:unhideWhenUsed="0"/>
-    <w:lsdException w:name="Placeholder Text" w:unhideWhenUsed="0"/>
-    <w:lsdException w:name="No Spacing" w:semiHidden="0" w:uiPriority="1" w:unhideWhenUsed="0" w:qFormat="1"/>
-    <w:lsdException w:name="Light Shading" w:semiHidden="0" w:uiPriority="60" w:unhideWhenUsed="0"/>
-    <w:lsdException w:name="Light List" w:semiHidden="0" w:uiPriority="61" w:unhideWhenUsed="0"/>
-    <w:lsdException w:name="Light Grid" w:semiHidden="0" w:uiPriority="62" w:unhideWhenUsed="0"/>
-    <w:lsdException w:name="Medium Shading 1" w:semiHidden="0" w:uiPriority="63" w:unhideWhenUsed="0"/>
-    <w:lsdException w:name="Medium Shading 2" w:semiHidden="0" w:uiPriority="64" w:unhideWhenUsed="0"/>
-    <w:lsdException w:name="Medium List 1" w:semiHidden="0" w:uiPriority="65" w:unhideWhenUsed="0"/>
-    <w:lsdException w:name="Medium List 2" w:semiHidden="0" w:uiPriority="66" w:unhideWhenUsed="0"/>
-    <w:lsdException w:name="Medium Grid 1" w:semiHidden="0" w:uiPriority="67" w:unhideWhenUsed="0"/>
-    <w:lsdException w:name="Medium Grid 2" w:semiHidden="0" w:uiPriority="68" w:unhideWhenUsed="0"/>
-    <w:lsdException w:name="Medium Grid 3" w:semiHidden="0" w:uiPriority="69" w:unhideWhenUsed="0"/>
-    <w:lsdException w:name="Dark List" w:semiHidden="0" w:uiPriority="70" w:unhideWhenUsed="0"/>
-    <w:lsdException w:name="Colorful Shading" w:semiHidden="0" w:uiPriority="71" w:unhideWhenUsed="0"/>
-    <w:lsdException w:name="Colorful List" w:semiHidden="0" w:uiPriority="72" w:unhideWhenUsed="0"/>
-    <w:lsdException w:name="Colorful Grid" w:semiHidden="0" w:uiPriority="73" w:unhideWhenUsed="0"/>
-    <w:lsdException w:name="Light Shading Accent 1" w:semiHidden="0" w:uiPriority="60" w:unhideWhenUsed="0"/>
-    <w:lsdException w:name="Light List Accent 1" w:semiHidden="0" w:uiPriority="61" w:unhideWhenUsed="0"/>
-    <w:lsdException w:name="Light Grid Accent 1" w:semiHidden="0" w:uiPriority="62" w:unhideWhenUsed="0"/>
-    <w:lsdException w:name="Medium Shading 1 Accent 1" w:semiHidden="0" w:uiPriority="63" w:unhideWhenUsed="0"/>
-    <w:lsdException w:name="Medium Shading 2 Accent 1" w:semiHidden="0" w:uiPriority="64" w:unhideWhenUsed="0"/>
-    <w:lsdException w:name="Medium List 1 Accent 1" w:semiHidden="0" w:uiPriority="65" w:unhideWhenUsed="0"/>
-    <w:lsdException w:name="Revision" w:unhideWhenUsed="0"/>
-    <w:lsdException w:name="List Paragraph" w:semiHidden="0" w:uiPriority="34" w:unhideWhenUsed="0" w:qFormat="1"/>
-    <w:lsdException w:name="Quote" w:semiHidden="0" w:uiPriority="29" w:unhideWhenUsed="0" w:qFormat="1"/>
-    <w:lsdException w:name="Intense Quote" w:semiHidden="0" w:uiPriority="30" w:unhideWhenUsed="0" w:qFormat="1"/>
-    <w:lsdException w:name="Medium List 2 Accent 1" w:semiHidden="0" w:uiPriority="66" w:unhideWhenUsed="0"/>
-    <w:lsdException w:name="Medium Grid 1 Accent 1" w:semiHidden="0" w:uiPriority="67" w:unhideWhenUsed="0"/>
-    <w:lsdException w:name="Medium Grid 2 Accent 1" w:semiHidden="0" w:uiPriority="68" w:unhideWhenUsed="0"/>
-    <w:lsdException w:name="Medium Grid 3 Accent 1" w:semiHidden="0" w:uiPriority="69" w:unhideWhenUsed="0"/>
-    <w:lsdException w:name="Dark List Accent 1" w:semiHidden="0" w:uiPriority="70" w:unhideWhenUsed="0"/>
-    <w:lsdException w:name="Colorful Shading Accent 1" w:semiHidden="0" w:uiPriority="71" w:unhideWhenUsed="0"/>
-    <w:lsdException w:name="Colorful List Accent 1" w:semiHidden="0" w:uiPriority="72" w:unhideWhenUsed="0"/>
-    <w:lsdException w:name="Colorful Grid Accent 1" w:semiHidden="0" w:uiPriority="73" w:unhideWhenUsed="0"/>
-    <w:lsdException w:name="Light Shading Accent 2" w:semiHidden="0" w:uiPriority="60" w:unhideWhenUsed="0"/>
-    <w:lsdException w:name="Light List Accent 2" w:semiHidden="0" w:uiPriority="61" w:unhideWhenUsed="0"/>
-    <w:lsdException w:name="Light Grid Accent 2" w:semiHidden="0" w:uiPriority="62" w:unhideWhenUsed="0"/>
-    <w:lsdException w:name="Medium Shading 1 Accent 2" w:semiHidden="0" w:uiPriority="63" w:unhideWhenUsed="0"/>
-    <w:lsdException w:name="Medium Shading 2 Accent 2" w:semiHidden="0" w:uiPriority="64" w:unhideWhenUsed="0"/>
-    <w:lsdException w:name="Medium List 1 Accent 2" w:semiHidden="0" w:uiPriority="65" w:unhideWhenUsed="0"/>
-    <w:lsdException w:name="Medium List 2 Accent 2" w:semiHidden="0" w:uiPriority="66" w:unhideWhenUsed="0"/>
-    <w:lsdException w:name="Medium Grid 1 Accent 2" w:semiHidden="0" w:uiPriority="67" w:unhideWhenUsed="0"/>
-    <w:lsdException w:name="Medium Grid 2 Accent 2" w:semiHidden="0" w:uiPriority="68" w:unhideWhenUsed="0"/>
-    <w:lsdException w:name="Medium Grid 3 Accent 2" w:semiHidden="0" w:uiPriority="69" w:unhideWhenUsed="0"/>
-    <w:lsdException w:name="Dark List Accent 2" w:semiHidden="0" w:uiPriority="70" w:unhideWhenUsed="0"/>
-    <w:lsdException w:name="Colorful Shading Accent 2" w:semiHidden="0" w:uiPriority="71" w:unhideWhenUsed="0"/>
-    <w:lsdException w:name="Colorful List Accent 2" w:semiHidden="0" w:uiPriority="72" w:unhideWhenUsed="0"/>
-    <w:lsdException w:name="Colorful Grid Accent 2" w:semiHidden="0" w:uiPriority="73" w:unhideWhenUsed="0"/>
-    <w:lsdException w:name="Light Shading Accent 3" w:semiHidden="0" w:uiPriority="60" w:unhideWhenUsed="0"/>
-    <w:lsdException w:name="Light List Accent 3" w:semiHidden="0" w:uiPriority="61" w:unhideWhenUsed="0"/>
-    <w:lsdException w:name="Light Grid Accent 3" w:semiHidden="0" w:uiPriority="62" w:unhideWhenUsed="0"/>
-    <w:lsdException w:name="Medium Shading 1 Accent 3" w:semiHidden="0" w:uiPriority="63" w:unhideWhenUsed="0"/>
-    <w:lsdException w:name="Medium Shading 2 Accent 3" w:semiHidden="0" w:uiPriority="64" w:unhideWhenUsed="0"/>
-    <w:lsdException w:name="Medium List 1 Accent 3" w:semiHidden="0" w:uiPriority="65" w:unhideWhenUsed="0"/>
-    <w:lsdException w:name="Medium List 2 Accent 3" w:semiHidden="0" w:uiPriority="66" w:unhideWhenUsed="0"/>
-    <w:lsdException w:name="Medium Grid 1 Accent 3" w:semiHidden="0" w:uiPriority="67" w:unhideWhenUsed="0"/>
-    <w:lsdException w:name="Medium Grid 2 Accent 3" w:semiHidden="0" w:uiPriority="68" w:unhideWhenUsed="0"/>
-    <w:lsdException w:name="Medium Grid 3 Accent 3" w:semiHidden="0" w:uiPriority="69" w:unhideWhenUsed="0"/>
-    <w:lsdException w:name="Dark List Accent 3" w:semiHidden="0" w:uiPriority="70" w:unhideWhenUsed="0"/>
-    <w:lsdException w:name="Colorful Shading Accent 3" w:semiHidden="0" w:uiPriority="71" w:unhideWhenUsed="0"/>
-    <w:lsdException w:name="Colorful List Accent 3" w:semiHidden="0" w:uiPriority="72" w:unhideWhenUsed="0"/>
-    <w:lsdException w:name="Colorful Grid Accent 3" w:semiHidden="0" w:uiPriority="73" w:unhideWhenUsed="0"/>
-    <w:lsdException w:name="Light Shading Accent 4" w:semiHidden="0" w:uiPriority="60" w:unhideWhenUsed="0"/>
-    <w:lsdException w:name="Light List Accent 4" w:semiHidden="0" w:uiPriority="61" w:unhideWhenUsed="0"/>
-    <w:lsdException w:name="Light Grid Accent 4" w:semiHidden="0" w:uiPriority="62" w:unhideWhenUsed="0"/>
-    <w:lsdException w:name="Medium Shading 1 Accent 4" w:semiHidden="0" w:uiPriority="63" w:unhideWhenUsed="0"/>
-    <w:lsdException w:name="Medium Shading 2 Accent 4" w:semiHidden="0" w:uiPriority="64" w:unhideWhenUsed="0"/>
-    <w:lsdException w:name="Medium List 1 Accent 4" w:semiHidden="0" w:uiPriority="65" w:unhideWhenUsed="0"/>
-    <w:lsdException w:name="Medium List 2 Accent 4" w:semiHidden="0" w:uiPriority="66" w:unhideWhenUsed="0"/>
-    <w:lsdException w:name="Medium Grid 1 Accent 4" w:semiHidden="0" w:uiPriority="67" w:unhideWhenUsed="0"/>
-    <w:lsdException w:name="Medium Grid 2 Accent 4" w:semiHidden="0" w:uiPriority="68" w:unhideWhenUsed="0"/>
-    <w:lsdException w:name="Medium Grid 3 Accent 4" w:semiHidden="0" w:uiPriority="69" w:unhideWhenUsed="0"/>
-    <w:lsdException w:name="Dark List Accent 4" w:semiHidden="0" w:uiPriority="70" w:unhideWhenUsed="0"/>
-    <w:lsdException w:name="Colorful Shading Accent 4" w:semiHidden="0" w:uiPriority="71" w:unhideWhenUsed="0"/>
-    <w:lsdException w:name="Colorful List Accent 4" w:semiHidden="0" w:uiPriority="72" w:unhideWhenUsed="0"/>
-    <w:lsdException w:name="Colorful Grid Accent 4" w:semiHidden="0" w:uiPriority="73" w:unhideWhenUsed="0"/>
-    <w:lsdException w:name="Light Shading Accent 5" w:semiHidden="0" w:uiPriority="60" w:unhideWhenUsed="0"/>
-    <w:lsdException w:name="Light List Accent 5" w:semiHidden="0" w:uiPriority="61" w:unhideWhenUsed="0"/>
-    <w:lsdException w:name="Light Grid Accent 5" w:semiHidden="0" w:uiPriority="62" w:unhideWhenUsed="0"/>
-    <w:lsdException w:name="Medium Shading 1 Accent 5" w:semiHidden="0" w:uiPriority="63" w:unhideWhenUsed="0"/>
-    <w:lsdException w:name="Medium Shading 2 Accent 5" w:semiHidden="0" w:uiPriority="64" w:unhideWhenUsed="0"/>
-    <w:lsdException w:name="Medium List 1 Accent 5" w:semiHidden="0" w:uiPriority="65" w:unhideWhenUsed="0"/>
-    <w:lsdException w:name="Medium List 2 Accent 5" w:semiHidden="0" w:uiPriority="66" w:unhideWhenUsed="0"/>
-    <w:lsdException w:name="Medium Grid 1 Accent 5" w:semiHidden="0" w:uiPriority="67" w:unhideWhenUsed="0"/>
-    <w:lsdException w:name="Medium Grid 2 Accent 5" w:semiHidden="0" w:uiPriority="68" w:unhideWhenUsed="0"/>
-    <w:lsdException w:name="Medium Grid 3 Accent 5" w:semiHidden="0" w:uiPriority="69" w:unhideWhenUsed="0"/>
-    <w:lsdException w:name="Dark List Accent 5" w:semiHidden="0" w:uiPriority="70" w:unhideWhenUsed="0"/>
-    <w:lsdException w:name="Colorful Shading Accent 5" w:semiHidden="0" w:uiPriority="71" w:unhideWhenUsed="0"/>
-    <w:lsdException w:name="Colorful List Accent 5" w:semiHidden="0" w:uiPriority="72" w:unhideWhenUsed="0"/>
-    <w:lsdException w:name="Colorful Grid Accent 5" w:semiHidden="0" w:uiPriority="73" w:unhideWhenUsed="0"/>
-    <w:lsdException w:name="Light Shading Accent 6" w:semiHidden="0" w:uiPriority="60" w:unhideWhenUsed="0"/>
-    <w:lsdException w:name="Light List Accent 6" w:semiHidden="0" w:uiPriority="61" w:unhideWhenUsed="0"/>
-    <w:lsdException w:name="Light Grid Accent 6" w:semiHidden="0" w:uiPriority="62" w:unhideWhenUsed="0"/>
-    <w:lsdException w:name="Medium Shading 1 Accent 6" w:semiHidden="0" w:uiPriority="63" w:unhideWhenUsed="0"/>
-    <w:lsdException w:name="Medium Shading 2 Accent 6" w:semiHidden="0" w:uiPriority="64" w:unhideWhenUsed="0"/>
-    <w:lsdException w:name="Medium List 1 Accent 6" w:semiHidden="0" w:uiPriority="65" w:unhideWhenUsed="0"/>
-    <w:lsdException w:name="Medium List 2 Accent 6" w:semiHidden="0" w:uiPriority="66" w:unhideWhenUsed="0"/>
-    <w:lsdException w:name="Medium Grid 1 Accent 6" w:semiHidden="0" w:uiPriority="67" w:unhideWhenUsed="0"/>
-    <w:lsdException w:name="Medium Grid 2 Accent 6" w:semiHidden="0" w:uiPriority="68" w:unhideWhenUsed="0"/>
-    <w:lsdException w:name="Medium Grid 3 Accent 6" w:semiHidden="0" w:uiPriority="69" w:unhideWhenUsed="0"/>
-    <w:lsdException w:name="Dark List Accent 6" w:semiHidden="0" w:uiPriority="70" w:unhideWhenUsed="0"/>
-    <w:lsdException w:name="Colorful Shading Accent 6" w:semiHidden="0" w:uiPriority="71" w:unhideWhenUsed="0"/>
-    <w:lsdException w:name="Colorful List Accent 6" w:semiHidden="0" w:uiPriority="72" w:unhideWhenUsed="0"/>
-    <w:lsdException w:name="Colorful Grid Accent 6" w:semiHidden="0" w:uiPriority="73" w:unhideWhenUsed="0"/>
-    <w:lsdException w:name="Subtle Emphasis" w:semiHidden="0" w:uiPriority="19" w:unhideWhenUsed="0" w:qFormat="1"/>
-    <w:lsdException w:name="Intense Emphasis" w:semiHidden="0" w:uiPriority="21" w:unhideWhenUsed="0" w:qFormat="1"/>
-    <w:lsdException w:name="Subtle Reference" w:semiHidden="0" w:uiPriority="31" w:unhideWhenUsed="0" w:qFormat="1"/>
-    <w:lsdException w:name="Intense Reference" w:semiHidden="0" w:uiPriority="32" w:unhideWhenUsed="0" w:qFormat="1"/>
-    <w:lsdException w:name="Book Title" w:semiHidden="0" w:uiPriority="33" w:unhideWhenUsed="0" w:qFormat="1"/>
-    <w:lsdException w:name="Bibliography" w:uiPriority="37"/>
-    <w:lsdException w:name="TOC Heading" w:uiPriority="39" w:qFormat="1"/>
+  <w:latentStyles w:defLockedState="0" w:defUIPriority="99" w:defSemiHidden="0" w:defUnhideWhenUsed="0" w:defQFormat="0" w:count="371">
+    <w:lsdException w:name="Normal" w:uiPriority="0" w:qFormat="1"/>
+    <w:lsdException w:name="heading 1" w:uiPriority="9" w:qFormat="1"/>
+    <w:lsdException w:name="heading 2" w:semiHidden="1" w:uiPriority="9" w:unhideWhenUsed="1" w:qFormat="1"/>
+    <w:lsdException w:name="heading 3" w:semiHidden="1" w:uiPriority="9" w:unhideWhenUsed="1" w:qFormat="1"/>
+    <w:lsdException w:name="heading 4" w:semiHidden="1" w:uiPriority="9" w:unhideWhenUsed="1" w:qFormat="1"/>
+    <w:lsdException w:name="heading 5" w:semiHidden="1" w:uiPriority="9" w:unhideWhenUsed="1" w:qFormat="1"/>
+    <w:lsdException w:name="heading 6" w:semiHidden="1" w:uiPriority="9" w:unhideWhenUsed="1" w:qFormat="1"/>
+    <w:lsdException w:name="heading 7" w:semiHidden="1" w:uiPriority="9" w:unhideWhenUsed="1" w:qFormat="1"/>
+    <w:lsdException w:name="heading 8" w:semiHidden="1" w:uiPriority="9" w:unhideWhenUsed="1" w:qFormat="1"/>
+    <w:lsdException w:name="heading 9" w:semiHidden="1" w:uiPriority="9" w:unhideWhenUsed="1" w:qFormat="1"/>
+    <w:lsdException w:name="index 1" w:semiHidden="1" w:unhideWhenUsed="1"/>
+    <w:lsdException w:name="index 2" w:semiHidden="1" w:unhideWhenUsed="1"/>
+    <w:lsdException w:name="index 3" w:semiHidden="1" w:unhideWhenUsed="1"/>
+    <w:lsdException w:name="index 4" w:semiHidden="1" w:unhideWhenUsed="1"/>
+    <w:lsdException w:name="index 5" w:semiHidden="1" w:unhideWhenUsed="1"/>
+    <w:lsdException w:name="index 6" w:semiHidden="1" w:unhideWhenUsed="1"/>
+    <w:lsdException w:name="index 7" w:semiHidden="1" w:unhideWhenUsed="1"/>
+    <w:lsdException w:name="index 8" w:semiHidden="1" w:unhideWhenUsed="1"/>
+    <w:lsdException w:name="index 9" w:semiHidden="1" w:unhideWhenUsed="1"/>
+    <w:lsdException w:name="toc 1" w:semiHidden="1" w:uiPriority="39" w:unhideWhenUsed="1"/>
+    <w:lsdException w:name="toc 2" w:semiHidden="1" w:uiPriority="39" w:unhideWhenUsed="1"/>
+    <w:lsdException w:name="toc 3" w:semiHidden="1" w:uiPriority="39" w:unhideWhenUsed="1"/>
+    <w:lsdException w:name="toc 4" w:semiHidden="1" w:uiPriority="39" w:unhideWhenUsed="1"/>
+    <w:lsdException w:name="toc 5" w:semiHidden="1" w:uiPriority="39" w:unhideWhenUsed="1"/>
+    <w:lsdException w:name="toc 6" w:semiHidden="1" w:uiPriority="39" w:unhideWhenUsed="1"/>
+    <w:lsdException w:name="toc 7" w:semiHidden="1" w:uiPriority="39" w:unhideWhenUsed="1"/>
+    <w:lsdException w:name="toc 8" w:semiHidden="1" w:uiPriority="39" w:unhideWhenUsed="1"/>
+    <w:lsdException w:name="toc 9" w:semiHidden="1" w:uiPriority="39" w:unhideWhenUsed="1"/>
+    <w:lsdException w:name="Normal Indent" w:semiHidden="1" w:unhideWhenUsed="1"/>
+    <w:lsdException w:name="footnote text" w:semiHidden="1" w:unhideWhenUsed="1"/>
+    <w:lsdException w:name="annotation text" w:semiHidden="1" w:unhideWhenUsed="1"/>
+    <w:lsdException w:name="header" w:semiHidden="1" w:unhideWhenUsed="1"/>
+    <w:lsdException w:name="footer" w:semiHidden="1" w:unhideWhenUsed="1"/>
+    <w:lsdException w:name="index heading" w:semiHidden="1" w:unhideWhenUsed="1"/>
+    <w:lsdException w:name="caption" w:semiHidden="1" w:uiPriority="35" w:unhideWhenUsed="1" w:qFormat="1"/>
+    <w:lsdException w:name="table of figures" w:semiHidden="1" w:unhideWhenUsed="1"/>
+    <w:lsdException w:name="envelope address" w:semiHidden="1" w:unhideWhenUsed="1"/>
+    <w:lsdException w:name="envelope return" w:semiHidden="1" w:unhideWhenUsed="1"/>
+    <w:lsdException w:name="footnote reference" w:semiHidden="1" w:unhideWhenUsed="1"/>
+    <w:lsdException w:name="annotation reference" w:semiHidden="1" w:unhideWhenUsed="1"/>
+    <w:lsdException w:name="line number" w:semiHidden="1" w:unhideWhenUsed="1"/>
+    <w:lsdException w:name="page number" w:semiHidden="1" w:unhideWhenUsed="1"/>
+    <w:lsdException w:name="endnote reference" w:semiHidden="1" w:unhideWhenUsed="1"/>
+    <w:lsdException w:name="endnote text" w:semiHidden="1" w:unhideWhenUsed="1"/>
+    <w:lsdException w:name="table of authorities" w:semiHidden="1" w:unhideWhenUsed="1"/>
+    <w:lsdException w:name="macro" w:semiHidden="1" w:unhideWhenUsed="1"/>
+    <w:lsdException w:name="toa heading" w:semiHidden="1" w:unhideWhenUsed="1"/>
+    <w:lsdException w:name="List" w:semiHidden="1" w:unhideWhenUsed="1"/>
+    <w:lsdException w:name="List Bullet" w:semiHidden="1" w:unhideWhenUsed="1"/>
+    <w:lsdException w:name="List Number" w:semiHidden="1" w:unhideWhenUsed="1"/>
+    <w:lsdException w:name="List 2" w:semiHidden="1" w:unhideWhenUsed="1"/>
+    <w:lsdException w:name="List 3" w:semiHidden="1" w:unhideWhenUsed="1"/>
+    <w:lsdException w:name="List 4" w:semiHidden="1" w:unhideWhenUsed="1"/>
+    <w:lsdException w:name="List 5" w:semiHidden="1" w:unhideWhenUsed="1"/>
+    <w:lsdException w:name="List Bullet 2" w:semiHidden="1" w:unhideWhenUsed="1"/>
+    <w:lsdException w:name="List Bullet 3" w:semiHidden="1" w:unhideWhenUsed="1"/>
+    <w:lsdException w:name="List Bullet 4" w:semiHidden="1" w:unhideWhenUsed="1"/>
+    <w:lsdException w:name="List Bullet 5" w:semiHidden="1" w:unhideWhenUsed="1"/>
+    <w:lsdException w:name="List Number 2" w:semiHidden="1" w:unhideWhenUsed="1"/>
+    <w:lsdException w:name="List Number 3" w:semiHidden="1" w:unhideWhenUsed="1"/>
+    <w:lsdException w:name="List Number 4" w:semiHidden="1" w:unhideWhenUsed="1"/>
+    <w:lsdException w:name="List Number 5" w:semiHidden="1" w:unhideWhenUsed="1"/>
+    <w:lsdException w:name="Title" w:uiPriority="10" w:qFormat="1"/>
+    <w:lsdException w:name="Closing" w:semiHidden="1" w:unhideWhenUsed="1"/>
+    <w:lsdException w:name="Signature" w:semiHidden="1" w:unhideWhenUsed="1"/>
+    <w:lsdException w:name="Default Paragraph Font" w:semiHidden="1" w:uiPriority="1" w:unhideWhenUsed="1"/>
+    <w:lsdException w:name="Body Text" w:semiHidden="1" w:unhideWhenUsed="1"/>
+    <w:lsdException w:name="Body Text Indent" w:semiHidden="1" w:unhideWhenUsed="1"/>
+    <w:lsdException w:name="List Continue" w:semiHidden="1" w:unhideWhenUsed="1"/>
+    <w:lsdException w:name="List Continue 2" w:semiHidden="1" w:unhideWhenUsed="1"/>
+    <w:lsdException w:name="List Continue 3" w:semiHidden="1" w:unhideWhenUsed="1"/>
+    <w:lsdException w:name="List Continue 4" w:semiHidden="1" w:unhideWhenUsed="1"/>
+    <w:lsdException w:name="List Continue 5" w:semiHidden="1" w:unhideWhenUsed="1"/>
+    <w:lsdException w:name="Message Header" w:semiHidden="1" w:unhideWhenUsed="1"/>
+    <w:lsdException w:name="Subtitle" w:uiPriority="11" w:qFormat="1"/>
+    <w:lsdException w:name="Salutation" w:semiHidden="1" w:unhideWhenUsed="1"/>
+    <w:lsdException w:name="Date" w:semiHidden="1" w:unhideWhenUsed="1"/>
+    <w:lsdException w:name="Body Text First Indent" w:semiHidden="1" w:unhideWhenUsed="1"/>
+    <w:lsdException w:name="Body Text First Indent 2" w:semiHidden="1" w:unhideWhenUsed="1"/>
+    <w:lsdException w:name="Note Heading" w:semiHidden="1" w:unhideWhenUsed="1"/>
+    <w:lsdException w:name="Body Text 2" w:semiHidden="1" w:unhideWhenUsed="1"/>
+    <w:lsdException w:name="Body Text 3" w:semiHidden="1" w:unhideWhenUsed="1"/>
+    <w:lsdException w:name="Body Text Indent 2" w:semiHidden="1" w:unhideWhenUsed="1"/>
+    <w:lsdException w:name="Body Text Indent 3" w:semiHidden="1" w:unhideWhenUsed="1"/>
+    <w:lsdException w:name="Block Text" w:semiHidden="1" w:unhideWhenUsed="1"/>
+    <w:lsdException w:name="Hyperlink" w:semiHidden="1" w:unhideWhenUsed="1"/>
+    <w:lsdException w:name="FollowedHyperlink" w:semiHidden="1" w:unhideWhenUsed="1"/>
+    <w:lsdException w:name="Strong" w:uiPriority="22" w:qFormat="1"/>
+    <w:lsdException w:name="Emphasis" w:uiPriority="20" w:qFormat="1"/>
+    <w:lsdException w:name="Document Map" w:semiHidden="1" w:unhideWhenUsed="1"/>
+    <w:lsdException w:name="Plain Text" w:semiHidden="1" w:unhideWhenUsed="1"/>
+    <w:lsdException w:name="E-mail Signature" w:semiHidden="1" w:unhideWhenUsed="1"/>
+    <w:lsdException w:name="HTML Top of Form" w:semiHidden="1" w:unhideWhenUsed="1"/>
+    <w:lsdException w:name="HTML Bottom of Form" w:semiHidden="1" w:unhideWhenUsed="1"/>
+    <w:lsdException w:name="Normal (Web)" w:semiHidden="1" w:unhideWhenUsed="1"/>
+    <w:lsdException w:name="HTML Acronym" w:semiHidden="1" w:unhideWhenUsed="1"/>
+    <w:lsdException w:name="HTML Address" w:semiHidden="1" w:unhideWhenUsed="1"/>
+    <w:lsdException w:name="HTML Cite" w:semiHidden="1" w:unhideWhenUsed="1"/>
+    <w:lsdException w:name="HTML Code" w:semiHidden="1" w:unhideWhenUsed="1"/>
+    <w:lsdException w:name="HTML Definition" w:semiHidden="1" w:unhideWhenUsed="1"/>
+    <w:lsdException w:name="HTML Keyboard" w:semiHidden="1" w:unhideWhenUsed="1"/>
+    <w:lsdException w:name="HTML Preformatted" w:semiHidden="1" w:unhideWhenUsed="1"/>
+    <w:lsdException w:name="HTML Sample" w:semiHidden="1" w:unhideWhenUsed="1"/>
+    <w:lsdException w:name="HTML Typewriter" w:semiHidden="1" w:unhideWhenUsed="1"/>
+    <w:lsdException w:name="HTML Variable" w:semiHidden="1" w:unhideWhenUsed="1"/>
+    <w:lsdException w:name="Normal Table" w:semiHidden="1" w:unhideWhenUsed="1"/>
+    <w:lsdException w:name="annotation subject" w:semiHidden="1" w:unhideWhenUsed="1"/>
+    <w:lsdException w:name="No List" w:semiHidden="1" w:unhideWhenUsed="1"/>
+    <w:lsdException w:name="Outline List 1" w:semiHidden="1" w:unhideWhenUsed="1"/>
+    <w:lsdException w:name="Outline List 2" w:semiHidden="1" w:unhideWhenUsed="1"/>
+    <w:lsdException w:name="Outline List 3" w:semiHidden="1" w:unhideWhenUsed="1"/>
+    <w:lsdException w:name="Table Simple 1" w:semiHidden="1" w:unhideWhenUsed="1"/>
+    <w:lsdException w:name="Table Simple 2" w:semiHidden="1" w:unhideWhenUsed="1"/>
+    <w:lsdException w:name="Table Simple 3" w:semiHidden="1" w:unhideWhenUsed="1"/>
+    <w:lsdException w:name="Table Classic 1" w:semiHidden="1" w:unhideWhenUsed="1"/>
+    <w:lsdException w:name="Table Classic 2" w:semiHidden="1" w:unhideWhenUsed="1"/>
+    <w:lsdException w:name="Table Classic 3" w:semiHidden="1" w:unhideWhenUsed="1"/>
+    <w:lsdException w:name="Table Classic 4" w:semiHidden="1" w:unhideWhenUsed="1"/>
+    <w:lsdException w:name="Table Colorful 1" w:semiHidden="1" w:unhideWhenUsed="1"/>
+    <w:lsdException w:name="Table Colorful 2" w:semiHidden="1" w:unhideWhenUsed="1"/>
+    <w:lsdException w:name="Table Colorful 3" w:semiHidden="1" w:unhideWhenUsed="1"/>
+    <w:lsdException w:name="Table Columns 1" w:semiHidden="1" w:unhideWhenUsed="1"/>
+    <w:lsdException w:name="Table Columns 2" w:semiHidden="1" w:unhideWhenUsed="1"/>
+    <w:lsdException w:name="Table Columns 3" w:semiHidden="1" w:unhideWhenUsed="1"/>
+    <w:lsdException w:name="Table Columns 4" w:semiHidden="1" w:unhideWhenUsed="1"/>
+    <w:lsdException w:name="Table Columns 5" w:semiHidden="1" w:unhideWhenUsed="1"/>
+    <w:lsdException w:name="Table Grid 1" w:semiHidden="1" w:unhideWhenUsed="1"/>
+    <w:lsdException w:name="Table Grid 2" w:semiHidden="1" w:unhideWhenUsed="1"/>
+    <w:lsdException w:name="Table Grid 3" w:semiHidden="1" w:unhideWhenUsed="1"/>
+    <w:lsdException w:name="Table Grid 4" w:semiHidden="1" w:unhideWhenUsed="1"/>
+    <w:lsdException w:name="Table Grid 5" w:semiHidden="1" w:unhideWhenUsed="1"/>
+    <w:lsdException w:name="Table Grid 6" w:semiHidden="1" w:unhideWhenUsed="1"/>
+    <w:lsdException w:name="Table Grid 7" w:semiHidden="1" w:unhideWhenUsed="1"/>
+    <w:lsdException w:name="Table Grid 8" w:semiHidden="1" w:unhideWhenUsed="1"/>
+    <w:lsdException w:name="Table List 1" w:semiHidden="1" w:unhideWhenUsed="1"/>
+    <w:lsdException w:name="Table List 2" w:semiHidden="1" w:unhideWhenUsed="1"/>
+    <w:lsdException w:name="Table List 3" w:semiHidden="1" w:unhideWhenUsed="1"/>
+    <w:lsdException w:name="Table List 4" w:semiHidden="1" w:unhideWhenUsed="1"/>
+    <w:lsdException w:name="Table List 5" w:semiHidden="1" w:unhideWhenUsed="1"/>
+    <w:lsdException w:name="Table List 6" w:semiHidden="1" w:unhideWhenUsed="1"/>
+    <w:lsdException w:name="Table List 7" w:semiHidden="1" w:unhideWhenUsed="1"/>
+    <w:lsdException w:name="Table List 8" w:semiHidden="1" w:unhideWhenUsed="1"/>
+    <w:lsdException w:name="Table 3D effects 1" w:semiHidden="1" w:unhideWhenUsed="1"/>
+    <w:lsdException w:name="Table 3D effects 2" w:semiHidden="1" w:unhideWhenUsed="1"/>
+    <w:lsdException w:name="Table 3D effects 3" w:semiHidden="1" w:unhideWhenUsed="1"/>
+    <w:lsdException w:name="Table Contemporary" w:semiHidden="1" w:unhideWhenUsed="1"/>
+    <w:lsdException w:name="Table Elegant" w:semiHidden="1" w:unhideWhenUsed="1"/>
+    <w:lsdException w:name="Table Professional" w:semiHidden="1" w:unhideWhenUsed="1"/>
+    <w:lsdException w:name="Table Subtle 1" w:semiHidden="1" w:unhideWhenUsed="1"/>
+    <w:lsdException w:name="Table Subtle 2" w:semiHidden="1" w:unhideWhenUsed="1"/>
+    <w:lsdException w:name="Table Web 1" w:semiHidden="1" w:unhideWhenUsed="1"/>
+    <w:lsdException w:name="Table Web 2" w:semiHidden="1" w:unhideWhenUsed="1"/>
+    <w:lsdException w:name="Table Web 3" w:semiHidden="1" w:unhideWhenUsed="1"/>
+    <w:lsdException w:name="Balloon Text" w:semiHidden="1" w:unhideWhenUsed="1"/>
+    <w:lsdException w:name="Table Grid" w:uiPriority="59"/>
+    <w:lsdException w:name="Table Theme" w:semiHidden="1" w:unhideWhenUsed="1"/>
+    <w:lsdException w:name="Placeholder Text" w:semiHidden="1"/>
+    <w:lsdException w:name="No Spacing" w:uiPriority="1" w:qFormat="1"/>
+    <w:lsdException w:name="Light Shading" w:uiPriority="60"/>
+    <w:lsdException w:name="Light List" w:uiPriority="61"/>
+    <w:lsdException w:name="Light Grid" w:uiPriority="62"/>
+    <w:lsdException w:name="Medium Shading 1" w:uiPriority="63"/>
+    <w:lsdException w:name="Medium Shading 2" w:uiPriority="64"/>
+    <w:lsdException w:name="Medium List 1" w:uiPriority="65"/>
+    <w:lsdException w:name="Medium List 2" w:uiPriority="66"/>
+    <w:lsdException w:name="Medium Grid 1" w:uiPriority="67"/>
+    <w:lsdException w:name="Medium Grid 2" w:uiPriority="68"/>
+    <w:lsdException w:name="Medium Grid 3" w:uiPriority="69"/>
+    <w:lsdException w:name="Dark List" w:uiPriority="70"/>
+    <w:lsdException w:name="Colorful Shading" w:uiPriority="71"/>
+    <w:lsdException w:name="Colorful List" w:uiPriority="72"/>
+    <w:lsdException w:name="Colorful Grid" w:uiPriority="73"/>
+    <w:lsdException w:name="Light Shading Accent 1" w:uiPriority="60"/>
+    <w:lsdException w:name="Light List Accent 1" w:uiPriority="61"/>
+    <w:lsdException w:name="Light Grid Accent 1" w:uiPriority="62"/>
+    <w:lsdException w:name="Medium Shading 1 Accent 1" w:uiPriority="63"/>
+    <w:lsdException w:name="Medium Shading 2 Accent 1" w:uiPriority="64"/>
+    <w:lsdException w:name="Medium List 1 Accent 1" w:uiPriority="65"/>
+    <w:lsdException w:name="Revision" w:semiHidden="1"/>
+    <w:lsdException w:name="List Paragraph" w:uiPriority="34" w:qFormat="1"/>
+    <w:lsdException w:name="Quote" w:uiPriority="29" w:qFormat="1"/>
+    <w:lsdException w:name="Intense Quote" w:uiPriority="30" w:qFormat="1"/>
+    <w:lsdException w:name="Medium List 2 Accent 1" w:uiPriority="66"/>
+    <w:lsdException w:name="Medium Grid 1 Accent 1" w:uiPriority="67"/>
+    <w:lsdException w:name="Medium Grid 2 Accent 1" w:uiPriority="68"/>
+    <w:lsdException w:name="Medium Grid 3 Accent 1" w:uiPriority="69"/>
+    <w:lsdException w:name="Dark List Accent 1" w:uiPriority="70"/>
+    <w:lsdException w:name="Colorful Shading Accent 1" w:uiPriority="71"/>
+    <w:lsdException w:name="Colorful List Accent 1" w:uiPriority="72"/>
+    <w:lsdException w:name="Colorful Grid Accent 1" w:uiPriority="73"/>
+    <w:lsdException w:name="Light Shading Accent 2" w:uiPriority="60"/>
+    <w:lsdException w:name="Light List Accent 2" w:uiPriority="61"/>
+    <w:lsdException w:name="Light Grid Accent 2" w:uiPriority="62"/>
+    <w:lsdException w:name="Medium Shading 1 Accent 2" w:uiPriority="63"/>
+    <w:lsdException w:name="Medium Shading 2 Accent 2" w:uiPriority="64"/>
+    <w:lsdException w:name="Medium List 1 Accent 2" w:uiPriority="65"/>
+    <w:lsdException w:name="Medium List 2 Accent 2" w:uiPriority="66"/>
+    <w:lsdException w:name="Medium Grid 1 Accent 2" w:uiPriority="67"/>
+    <w:lsdException w:name="Medium Grid 2 Accent 2" w:uiPriority="68"/>
+    <w:lsdException w:name="Medium Grid 3 Accent 2" w:uiPriority="69"/>
+    <w:lsdException w:name="Dark List Accent 2" w:uiPriority="70"/>
+    <w:lsdException w:name="Colorful Shading Accent 2" w:uiPriority="71"/>
+    <w:lsdException w:name="Colorful List Accent 2" w:uiPriority="72"/>
+    <w:lsdException w:name="Colorful Grid Accent 2" w:uiPriority="73"/>
+    <w:lsdException w:name="Light Shading Accent 3" w:uiPriority="60"/>
+    <w:lsdException w:name="Light List Accent 3" w:uiPriority="61"/>
+    <w:lsdException w:name="Light Grid Accent 3" w:uiPriority="62"/>
+    <w:lsdException w:name="Medium Shading 1 Accent 3" w:uiPriority="63"/>
+    <w:lsdException w:name="Medium Shading 2 Accent 3" w:uiPriority="64"/>
+    <w:lsdException w:name="Medium List 1 Accent 3" w:uiPriority="65"/>
+    <w:lsdException w:name="Medium List 2 Accent 3" w:uiPriority="66"/>
+    <w:lsdException w:name="Medium Grid 1 Accent 3" w:uiPriority="67"/>
+    <w:lsdException w:name="Medium Grid 2 Accent 3" w:uiPriority="68"/>
+    <w:lsdException w:name="Medium Grid 3 Accent 3" w:uiPriority="69"/>
+    <w:lsdException w:name="Dark List Accent 3" w:uiPriority="70"/>
+    <w:lsdException w:name="Colorful Shading Accent 3" w:uiPriority="71"/>
+    <w:lsdException w:name="Colorful List Accent 3" w:uiPriority="72"/>
+    <w:lsdException w:name="Colorful Grid Accent 3" w:uiPriority="73"/>
+    <w:lsdException w:name="Light Shading Accent 4" w:uiPriority="60"/>
+    <w:lsdException w:name="Light List Accent 4" w:uiPriority="61"/>
+    <w:lsdException w:name="Light Grid Accent 4" w:uiPriority="62"/>
+    <w:lsdException w:name="Medium Shading 1 Accent 4" w:uiPriority="63"/>
+    <w:lsdException w:name="Medium Shading 2 Accent 4" w:uiPriority="64"/>
+    <w:lsdException w:name="Medium List 1 Accent 4" w:uiPriority="65"/>
+    <w:lsdException w:name="Medium List 2 Accent 4" w:uiPriority="66"/>
+    <w:lsdException w:name="Medium Grid 1 Accent 4" w:uiPriority="67"/>
+    <w:lsdException w:name="Medium Grid 2 Accent 4" w:uiPriority="68"/>
+    <w:lsdException w:name="Medium Grid 3 Accent 4" w:uiPriority="69"/>
+    <w:lsdException w:name="Dark List Accent 4" w:uiPriority="70"/>
+    <w:lsdException w:name="Colorful Shading Accent 4" w:uiPriority="71"/>
+    <w:lsdException w:name="Colorful List Accent 4" w:uiPriority="72"/>
+    <w:lsdException w:name="Colorful Grid Accent 4" w:uiPriority="73"/>
+    <w:lsdException w:name="Light Shading Accent 5" w:uiPriority="60"/>
+    <w:lsdException w:name="Light List Accent 5" w:uiPriority="61"/>
+    <w:lsdException w:name="Light Grid Accent 5" w:uiPriority="62"/>
+    <w:lsdException w:name="Medium Shading 1 Accent 5" w:uiPriority="63"/>
+    <w:lsdException w:name="Medium Shading 2 Accent 5" w:uiPriority="64"/>
+    <w:lsdException w:name="Medium List 1 Accent 5" w:uiPriority="65"/>
+    <w:lsdException w:name="Medium List 2 Accent 5" w:uiPriority="66"/>
+    <w:lsdException w:name="Medium Grid 1 Accent 5" w:uiPriority="67"/>
+    <w:lsdException w:name="Medium Grid 2 Accent 5" w:uiPriority="68"/>
+    <w:lsdException w:name="Medium Grid 3 Accent 5" w:uiPriority="69"/>
+    <w:lsdException w:name="Dark List Accent 5" w:uiPriority="70"/>
+    <w:lsdException w:name="Colorful Shading Accent 5" w:uiPriority="71"/>
+    <w:lsdException w:name="Colorful List Accent 5" w:uiPriority="72"/>
+    <w:lsdException w:name="Colorful Grid Accent 5" w:uiPriority="73"/>
+    <w:lsdException w:name="Light Shading Accent 6" w:uiPriority="60"/>
+    <w:lsdException w:name="Light List Accent 6" w:uiPriority="61"/>
+    <w:lsdException w:name="Light Grid Accent 6" w:uiPriority="62"/>
+    <w:lsdException w:name="Medium Shading 1 Accent 6" w:uiPriority="63"/>
+    <w:lsdException w:name="Medium Shading 2 Accent 6" w:uiPriority="64"/>
+    <w:lsdException w:name="Medium List 1 Accent 6" w:uiPriority="65"/>
+    <w:lsdException w:name="Medium List 2 Accent 6" w:uiPriority="66"/>
+    <w:lsdException w:name="Medium Grid 1 Accent 6" w:uiPriority="67"/>
+    <w:lsdException w:name="Medium Grid 2 Accent 6" w:uiPriority="68"/>
+    <w:lsdException w:name="Medium Grid 3 Accent 6" w:uiPriority="69"/>
+    <w:lsdException w:name="Dark List Accent 6" w:uiPriority="70"/>
+    <w:lsdException w:name="Colorful Shading Accent 6" w:uiPriority="71"/>
+    <w:lsdException w:name="Colorful List Accent 6" w:uiPriority="72"/>
+    <w:lsdException w:name="Colorful Grid Accent 6" w:uiPriority="73"/>
+    <w:lsdException w:name="Subtle Emphasis" w:uiPriority="19" w:qFormat="1"/>
+    <w:lsdException w:name="Intense Emphasis" w:uiPriority="21" w:qFormat="1"/>
+    <w:lsdException w:name="Subtle Reference" w:uiPriority="31" w:qFormat="1"/>
+    <w:lsdException w:name="Intense Reference" w:uiPriority="32" w:qFormat="1"/>
+    <w:lsdException w:name="Book Title" w:uiPriority="33" w:qFormat="1"/>
+    <w:lsdException w:name="Bibliography" w:semiHidden="1" w:uiPriority="37" w:unhideWhenUsed="1"/>
+    <w:lsdException w:name="TOC Heading" w:semiHidden="1" w:uiPriority="39" w:unhideWhenUsed="1" w:qFormat="1"/>
+    <w:lsdException w:name="Plain Table 1" w:uiPriority="41"/>
+    <w:lsdException w:name="Plain Table 2" w:uiPriority="42"/>
+    <w:lsdException w:name="Plain Table 3" w:uiPriority="43"/>
+    <w:lsdException w:name="Plain Table 4" w:uiPriority="44"/>
+    <w:lsdException w:name="Plain Table 5" w:uiPriority="45"/>
+    <w:lsdException w:name="Grid Table Light" w:uiPriority="40"/>
+    <w:lsdException w:name="Grid Table 1 Light" w:uiPriority="46"/>
+    <w:lsdException w:name="Grid Table 2" w:uiPriority="47"/>
+    <w:lsdException w:name="Grid Table 3" w:uiPriority="48"/>
+    <w:lsdException w:name="Grid Table 4" w:uiPriority="49"/>
+    <w:lsdException w:name="Grid Table 5 Dark" w:uiPriority="50"/>
+    <w:lsdException w:name="Grid Table 6 Colorful" w:uiPriority="51"/>
+    <w:lsdException w:name="Grid Table 7 Colorful" w:uiPriority="52"/>
+    <w:lsdException w:name="Grid Table 1 Light Accent 1" w:uiPriority="46"/>
+    <w:lsdException w:name="Grid Table 2 Accent 1" w:uiPriority="47"/>
+    <w:lsdException w:name="Grid Table 3 Accent 1" w:uiPriority="48"/>
+    <w:lsdException w:name="Grid Table 4 Accent 1" w:uiPriority="49"/>
+    <w:lsdException w:name="Grid Table 5 Dark Accent 1" w:uiPriority="50"/>
+    <w:lsdException w:name="Grid Table 6 Colorful Accent 1" w:uiPriority="51"/>
+    <w:lsdException w:name="Grid Table 7 Colorful Accent 1" w:uiPriority="52"/>
+    <w:lsdException w:name="Grid Table 1 Light Accent 2" w:uiPriority="46"/>
+    <w:lsdException w:name="Grid Table 2 Accent 2" w:uiPriority="47"/>
+    <w:lsdException w:name="Grid Table 3 Accent 2" w:uiPriority="48"/>
+    <w:lsdException w:name="Grid Table 4 Accent 2" w:uiPriority="49"/>
+    <w:lsdException w:name="Grid Table 5 Dark Accent 2" w:uiPriority="50"/>
+    <w:lsdException w:name="Grid Table 6 Colorful Accent 2" w:uiPriority="51"/>
+    <w:lsdException w:name="Grid Table 7 Colorful Accent 2" w:uiPriority="52"/>
+    <w:lsdException w:name="Grid Table 1 Light Accent 3" w:uiPriority="46"/>
+    <w:lsdException w:name="Grid Table 2 Accent 3" w:uiPriority="47"/>
+    <w:lsdException w:name="Grid Table 3 Accent 3" w:uiPriority="48"/>
+    <w:lsdException w:name="Grid Table 4 Accent 3" w:uiPriority="49"/>
+    <w:lsdException w:name="Grid Table 5 Dark Accent 3" w:uiPriority="50"/>
+    <w:lsdException w:name="Grid Table 6 Colorful Accent 3" w:uiPriority="51"/>
+    <w:lsdException w:name="Grid Table 7 Colorful Accent 3" w:uiPriority="52"/>
+    <w:lsdException w:name="Grid Table 1 Light Accent 4" w:uiPriority="46"/>
+    <w:lsdException w:name="Grid Table 2 Accent 4" w:uiPriority="47"/>
+    <w:lsdException w:name="Grid Table 3 Accent 4" w:uiPriority="48"/>
+    <w:lsdException w:name="Grid Table 4 Accent 4" w:uiPriority="49"/>
+    <w:lsdException w:name="Grid Table 5 Dark Accent 4" w:uiPriority="50"/>
+    <w:lsdException w:name="Grid Table 6 Colorful Accent 4" w:uiPriority="51"/>
+    <w:lsdException w:name="Grid Table 7 Colorful Accent 4" w:uiPriority="52"/>
+    <w:lsdException w:name="Grid Table 1 Light Accent 5" w:uiPriority="46"/>
+    <w:lsdException w:name="Grid Table 2 Accent 5" w:uiPriority="47"/>
+    <w:lsdException w:name="Grid Table 3 Accent 5" w:uiPriority="48"/>
+    <w:lsdException w:name="Grid Table 4 Accent 5" w:uiPriority="49"/>
+    <w:lsdException w:name="Grid Table 5 Dark Accent 5" w:uiPriority="50"/>
+    <w:lsdException w:name="Grid Table 6 Colorful Accent 5" w:uiPriority="51"/>
+    <w:lsdException w:name="Grid Table 7 Colorful Accent 5" w:uiPriority="52"/>
+    <w:lsdException w:name="Grid Table 1 Light Accent 6" w:uiPriority="46"/>
+    <w:lsdException w:name="Grid Table 2 Accent 6" w:uiPriority="47"/>
+    <w:lsdException w:name="Grid Table 3 Accent 6" w:uiPriority="48"/>
+    <w:lsdException w:name="Grid Table 4 Accent 6" w:uiPriority="49"/>
+    <w:lsdException w:name="Grid Table 5 Dark Accent 6" w:uiPriority="50"/>
+    <w:lsdException w:name="Grid Table 6 Colorful Accent 6" w:uiPriority="51"/>
+    <w:lsdException w:name="Grid Table 7 Colorful Accent 6" w:uiPriority="52"/>
+    <w:lsdException w:name="List Table 1 Light" w:uiPriority="46"/>
+    <w:lsdException w:name="List Table 2" w:uiPriority="47"/>
+    <w:lsdException w:name="List Table 3" w:uiPriority="48"/>
+    <w:lsdException w:name="List Table 4" w:uiPriority="49"/>
+    <w:lsdException w:name="List Table 5 Dark" w:uiPriority="50"/>
+    <w:lsdException w:name="List Table 6 Colorful" w:uiPriority="51"/>
+    <w:lsdException w:name="List Table 7 Colorful" w:uiPriority="52"/>
+    <w:lsdException w:name="List Table 1 Light Accent 1" w:uiPriority="46"/>
+    <w:lsdException w:name="List Table 2 Accent 1" w:uiPriority="47"/>
+    <w:lsdException w:name="List Table 3 Accent 1" w:uiPriority="48"/>
+    <w:lsdException w:name="List Table 4 Accent 1" w:uiPriority="49"/>
+    <w:lsdException w:name="List Table 5 Dark Accent 1" w:uiPriority="50"/>
+    <w:lsdException w:name="List Table 6 Colorful Accent 1" w:uiPriority="51"/>
+    <w:lsdException w:name="List Table 7 Colorful Accent 1" w:uiPriority="52"/>
+    <w:lsdException w:name="List Table 1 Light Accent 2" w:uiPriority="46"/>
+    <w:lsdException w:name="List Table 2 Accent 2" w:uiPriority="47"/>
+    <w:lsdException w:name="List Table 3 Accent 2" w:uiPriority="48"/>
+    <w:lsdException w:name="List Table 4 Accent 2" w:uiPriority="49"/>
+    <w:lsdException w:name="List Table 5 Dark Accent 2" w:uiPriority="50"/>
+    <w:lsdException w:name="List Table 6 Colorful Accent 2" w:uiPriority="51"/>
+    <w:lsdException w:name="List Table 7 Colorful Accent 2" w:uiPriority="52"/>
+    <w:lsdException w:name="List Table 1 Light Accent 3" w:uiPriority="46"/>
+    <w:lsdException w:name="List Table 2 Accent 3" w:uiPriority="47"/>
+    <w:lsdException w:name="List Table 3 Accent 3" w:uiPriority="48"/>
+    <w:lsdException w:name="List Table 4 Accent 3" w:uiPriority="49"/>
+    <w:lsdException w:name="List Table 5 Dark Accent 3" w:uiPriority="50"/>
+    <w:lsdException w:name="List Table 6 Colorful Accent 3" w:uiPriority="51"/>
+    <w:lsdException w:name="List Table 7 Colorful Accent 3" w:uiPriority="52"/>
+    <w:lsdException w:name="List Table 1 Light Accent 4" w:uiPriority="46"/>
+    <w:lsdException w:name="List Table 2 Accent 4" w:uiPriority="47"/>
+    <w:lsdException w:name="List Table 3 Accent 4" w:uiPriority="48"/>
+    <w:lsdException w:name="List Table 4 Accent 4" w:uiPriority="49"/>
+    <w:lsdException w:name="List Table 5 Dark Accent 4" w:uiPriority="50"/>
+    <w:lsdException w:name="List Table 6 Colorful Accent 4" w:uiPriority="51"/>
+    <w:lsdException w:name="List Table 7 Colorful Accent 4" w:uiPriority="52"/>
+    <w:lsdException w:name="List Table 1 Light Accent 5" w:uiPriority="46"/>
+    <w:lsdException w:name="List Table 2 Accent 5" w:uiPriority="47"/>
+    <w:lsdException w:name="List Table 3 Accent 5" w:uiPriority="48"/>
+    <w:lsdException w:name="List Table 4 Accent 5" w:uiPriority="49"/>
+    <w:lsdException w:name="List Table 5 Dark Accent 5" w:uiPriority="50"/>
+    <w:lsdException w:name="List Table 6 Colorful Accent 5" w:uiPriority="51"/>
+    <w:lsdException w:name="List Table 7 Colorful Accent 5" w:uiPriority="52"/>
+    <w:lsdException w:name="List Table 1 Light Accent 6" w:uiPriority="46"/>
+    <w:lsdException w:name="List Table 2 Accent 6" w:uiPriority="47"/>
+    <w:lsdException w:name="List Table 3 Accent 6" w:uiPriority="48"/>
+    <w:lsdException w:name="List Table 4 Accent 6" w:uiPriority="49"/>
+    <w:lsdException w:name="List Table 5 Dark Accent 6" w:uiPriority="50"/>
+    <w:lsdException w:name="List Table 6 Colorful Accent 6" w:uiPriority="51"/>
+    <w:lsdException w:name="List Table 7 Colorful Accent 6" w:uiPriority="52"/>
   </w:latentStyles>
   <w:style w:type="paragraph" w:default="1" w:styleId="Normal">
     <w:name w:val="Normal"/>
@@ -4024,769 +4318,6 @@
 </w:styles>
 </file>
 
-<file path=word/stylesWithEffects.xml><?xml version="1.0" encoding="utf-8"?>
-<w:styles xmlns:wpc="http://schemas.microsoft.com/office/word/2010/wordprocessingCanvas" xmlns:mc="http://schemas.openxmlformats.org/markup-compatibility/2006" xmlns:o="urn:schemas-microsoft-com:office:office" xmlns:r="http://schemas.openxmlformats.org/officeDocument/2006/relationships" xmlns:m="http://schemas.openxmlformats.org/officeDocument/2006/math" xmlns:v="urn:schemas-microsoft-com:vml" xmlns:wp14="http://schemas.microsoft.com/office/word/2010/wordprocessingDrawing" xmlns:wp="http://schemas.openxmlformats.org/drawingml/2006/wordprocessingDrawing" xmlns:w10="urn:schemas-microsoft-com:office:word" xmlns:w="http://schemas.openxmlformats.org/wordprocessingml/2006/main" xmlns:w14="http://schemas.microsoft.com/office/word/2010/wordml" xmlns:wpg="http://schemas.microsoft.com/office/word/2010/wordprocessingGroup" xmlns:wpi="http://schemas.microsoft.com/office/word/2010/wordprocessingInk" xmlns:wne="http://schemas.microsoft.com/office/word/2006/wordml" xmlns:wps="http://schemas.microsoft.com/office/word/2010/wordprocessingShape" mc:Ignorable="w14 wp14">
-  <w:docDefaults>
-    <w:rPrDefault>
-      <w:rPr>
-        <w:rFonts w:asciiTheme="minorHAnsi" w:eastAsiaTheme="minorEastAsia" w:hAnsiTheme="minorHAnsi" w:cstheme="minorBidi"/>
-        <w:sz w:val="22"/>
-        <w:szCs w:val="22"/>
-        <w:lang w:val="en-US" w:eastAsia="ja-JP" w:bidi="ar-SA"/>
-      </w:rPr>
-    </w:rPrDefault>
-    <w:pPrDefault>
-      <w:pPr>
-        <w:spacing w:after="200" w:line="276" w:lineRule="auto"/>
-      </w:pPr>
-    </w:pPrDefault>
-  </w:docDefaults>
-  <w:latentStyles w:defLockedState="0" w:defUIPriority="99" w:defSemiHidden="1" w:defUnhideWhenUsed="1" w:defQFormat="0" w:count="267">
-    <w:lsdException w:name="Normal" w:semiHidden="0" w:uiPriority="0" w:unhideWhenUsed="0" w:qFormat="1"/>
-    <w:lsdException w:name="heading 1" w:semiHidden="0" w:uiPriority="9" w:unhideWhenUsed="0" w:qFormat="1"/>
-    <w:lsdException w:name="heading 2" w:uiPriority="9" w:qFormat="1"/>
-    <w:lsdException w:name="heading 3" w:uiPriority="9" w:qFormat="1"/>
-    <w:lsdException w:name="heading 4" w:uiPriority="9" w:qFormat="1"/>
-    <w:lsdException w:name="heading 5" w:uiPriority="9" w:qFormat="1"/>
-    <w:lsdException w:name="heading 6" w:uiPriority="9" w:qFormat="1"/>
-    <w:lsdException w:name="heading 7" w:uiPriority="9" w:qFormat="1"/>
-    <w:lsdException w:name="heading 8" w:uiPriority="9" w:qFormat="1"/>
-    <w:lsdException w:name="heading 9" w:uiPriority="9" w:qFormat="1"/>
-    <w:lsdException w:name="toc 1" w:uiPriority="39"/>
-    <w:lsdException w:name="toc 2" w:uiPriority="39"/>
-    <w:lsdException w:name="toc 3" w:uiPriority="39"/>
-    <w:lsdException w:name="toc 4" w:uiPriority="39"/>
-    <w:lsdException w:name="toc 5" w:uiPriority="39"/>
-    <w:lsdException w:name="toc 6" w:uiPriority="39"/>
-    <w:lsdException w:name="toc 7" w:uiPriority="39"/>
-    <w:lsdException w:name="toc 8" w:uiPriority="39"/>
-    <w:lsdException w:name="toc 9" w:uiPriority="39"/>
-    <w:lsdException w:name="caption" w:uiPriority="35" w:qFormat="1"/>
-    <w:lsdException w:name="Title" w:semiHidden="0" w:uiPriority="10" w:unhideWhenUsed="0" w:qFormat="1"/>
-    <w:lsdException w:name="Default Paragraph Font" w:uiPriority="1"/>
-    <w:lsdException w:name="Subtitle" w:semiHidden="0" w:uiPriority="11" w:unhideWhenUsed="0" w:qFormat="1"/>
-    <w:lsdException w:name="Strong" w:semiHidden="0" w:uiPriority="22" w:unhideWhenUsed="0" w:qFormat="1"/>
-    <w:lsdException w:name="Emphasis" w:semiHidden="0" w:uiPriority="20" w:unhideWhenUsed="0" w:qFormat="1"/>
-    <w:lsdException w:name="Table Grid" w:semiHidden="0" w:uiPriority="59" w:unhideWhenUsed="0"/>
-    <w:lsdException w:name="Placeholder Text" w:unhideWhenUsed="0"/>
-    <w:lsdException w:name="No Spacing" w:semiHidden="0" w:uiPriority="1" w:unhideWhenUsed="0" w:qFormat="1"/>
-    <w:lsdException w:name="Light Shading" w:semiHidden="0" w:uiPriority="60" w:unhideWhenUsed="0"/>
-    <w:lsdException w:name="Light List" w:semiHidden="0" w:uiPriority="61" w:unhideWhenUsed="0"/>
-    <w:lsdException w:name="Light Grid" w:semiHidden="0" w:uiPriority="62" w:unhideWhenUsed="0"/>
-    <w:lsdException w:name="Medium Shading 1" w:semiHidden="0" w:uiPriority="63" w:unhideWhenUsed="0"/>
-    <w:lsdException w:name="Medium Shading 2" w:semiHidden="0" w:uiPriority="64" w:unhideWhenUsed="0"/>
-    <w:lsdException w:name="Medium List 1" w:semiHidden="0" w:uiPriority="65" w:unhideWhenUsed="0"/>
-    <w:lsdException w:name="Medium List 2" w:semiHidden="0" w:uiPriority="66" w:unhideWhenUsed="0"/>
-    <w:lsdException w:name="Medium Grid 1" w:semiHidden="0" w:uiPriority="67" w:unhideWhenUsed="0"/>
-    <w:lsdException w:name="Medium Grid 2" w:semiHidden="0" w:uiPriority="68" w:unhideWhenUsed="0"/>
-    <w:lsdException w:name="Medium Grid 3" w:semiHidden="0" w:uiPriority="69" w:unhideWhenUsed="0"/>
-    <w:lsdException w:name="Dark List" w:semiHidden="0" w:uiPriority="70" w:unhideWhenUsed="0"/>
-    <w:lsdException w:name="Colorful Shading" w:semiHidden="0" w:uiPriority="71" w:unhideWhenUsed="0"/>
-    <w:lsdException w:name="Colorful List" w:semiHidden="0" w:uiPriority="72" w:unhideWhenUsed="0"/>
-    <w:lsdException w:name="Colorful Grid" w:semiHidden="0" w:uiPriority="73" w:unhideWhenUsed="0"/>
-    <w:lsdException w:name="Light Shading Accent 1" w:semiHidden="0" w:uiPriority="60" w:unhideWhenUsed="0"/>
-    <w:lsdException w:name="Light List Accent 1" w:semiHidden="0" w:uiPriority="61" w:unhideWhenUsed="0"/>
-    <w:lsdException w:name="Light Grid Accent 1" w:semiHidden="0" w:uiPriority="62" w:unhideWhenUsed="0"/>
-    <w:lsdException w:name="Medium Shading 1 Accent 1" w:semiHidden="0" w:uiPriority="63" w:unhideWhenUsed="0"/>
-    <w:lsdException w:name="Medium Shading 2 Accent 1" w:semiHidden="0" w:uiPriority="64" w:unhideWhenUsed="0"/>
-    <w:lsdException w:name="Medium List 1 Accent 1" w:semiHidden="0" w:uiPriority="65" w:unhideWhenUsed="0"/>
-    <w:lsdException w:name="Revision" w:unhideWhenUsed="0"/>
-    <w:lsdException w:name="List Paragraph" w:semiHidden="0" w:uiPriority="34" w:unhideWhenUsed="0" w:qFormat="1"/>
-    <w:lsdException w:name="Quote" w:semiHidden="0" w:uiPriority="29" w:unhideWhenUsed="0" w:qFormat="1"/>
-    <w:lsdException w:name="Intense Quote" w:semiHidden="0" w:uiPriority="30" w:unhideWhenUsed="0" w:qFormat="1"/>
-    <w:lsdException w:name="Medium List 2 Accent 1" w:semiHidden="0" w:uiPriority="66" w:unhideWhenUsed="0"/>
-    <w:lsdException w:name="Medium Grid 1 Accent 1" w:semiHidden="0" w:uiPriority="67" w:unhideWhenUsed="0"/>
-    <w:lsdException w:name="Medium Grid 2 Accent 1" w:semiHidden="0" w:uiPriority="68" w:unhideWhenUsed="0"/>
-    <w:lsdException w:name="Medium Grid 3 Accent 1" w:semiHidden="0" w:uiPriority="69" w:unhideWhenUsed="0"/>
-    <w:lsdException w:name="Dark List Accent 1" w:semiHidden="0" w:uiPriority="70" w:unhideWhenUsed="0"/>
-    <w:lsdException w:name="Colorful Shading Accent 1" w:semiHidden="0" w:uiPriority="71" w:unhideWhenUsed="0"/>
-    <w:lsdException w:name="Colorful List Accent 1" w:semiHidden="0" w:uiPriority="72" w:unhideWhenUsed="0"/>
-    <w:lsdException w:name="Colorful Grid Accent 1" w:semiHidden="0" w:uiPriority="73" w:unhideWhenUsed="0"/>
-    <w:lsdException w:name="Light Shading Accent 2" w:semiHidden="0" w:uiPriority="60" w:unhideWhenUsed="0"/>
-    <w:lsdException w:name="Light List Accent 2" w:semiHidden="0" w:uiPriority="61" w:unhideWhenUsed="0"/>
-    <w:lsdException w:name="Light Grid Accent 2" w:semiHidden="0" w:uiPriority="62" w:unhideWhenUsed="0"/>
-    <w:lsdException w:name="Medium Shading 1 Accent 2" w:semiHidden="0" w:uiPriority="63" w:unhideWhenUsed="0"/>
-    <w:lsdException w:name="Medium Shading 2 Accent 2" w:semiHidden="0" w:uiPriority="64" w:unhideWhenUsed="0"/>
-    <w:lsdException w:name="Medium List 1 Accent 2" w:semiHidden="0" w:uiPriority="65" w:unhideWhenUsed="0"/>
-    <w:lsdException w:name="Medium List 2 Accent 2" w:semiHidden="0" w:uiPriority="66" w:unhideWhenUsed="0"/>
-    <w:lsdException w:name="Medium Grid 1 Accent 2" w:semiHidden="0" w:uiPriority="67" w:unhideWhenUsed="0"/>
-    <w:lsdException w:name="Medium Grid 2 Accent 2" w:semiHidden="0" w:uiPriority="68" w:unhideWhenUsed="0"/>
-    <w:lsdException w:name="Medium Grid 3 Accent 2" w:semiHidden="0" w:uiPriority="69" w:unhideWhenUsed="0"/>
-    <w:lsdException w:name="Dark List Accent 2" w:semiHidden="0" w:uiPriority="70" w:unhideWhenUsed="0"/>
-    <w:lsdException w:name="Colorful Shading Accent 2" w:semiHidden="0" w:uiPriority="71" w:unhideWhenUsed="0"/>
-    <w:lsdException w:name="Colorful List Accent 2" w:semiHidden="0" w:uiPriority="72" w:unhideWhenUsed="0"/>
-    <w:lsdException w:name="Colorful Grid Accent 2" w:semiHidden="0" w:uiPriority="73" w:unhideWhenUsed="0"/>
-    <w:lsdException w:name="Light Shading Accent 3" w:semiHidden="0" w:uiPriority="60" w:unhideWhenUsed="0"/>
-    <w:lsdException w:name="Light List Accent 3" w:semiHidden="0" w:uiPriority="61" w:unhideWhenUsed="0"/>
-    <w:lsdException w:name="Light Grid Accent 3" w:semiHidden="0" w:uiPriority="62" w:unhideWhenUsed="0"/>
-    <w:lsdException w:name="Medium Shading 1 Accent 3" w:semiHidden="0" w:uiPriority="63" w:unhideWhenUsed="0"/>
-    <w:lsdException w:name="Medium Shading 2 Accent 3" w:semiHidden="0" w:uiPriority="64" w:unhideWhenUsed="0"/>
-    <w:lsdException w:name="Medium List 1 Accent 3" w:semiHidden="0" w:uiPriority="65" w:unhideWhenUsed="0"/>
-    <w:lsdException w:name="Medium List 2 Accent 3" w:semiHidden="0" w:uiPriority="66" w:unhideWhenUsed="0"/>
-    <w:lsdException w:name="Medium Grid 1 Accent 3" w:semiHidden="0" w:uiPriority="67" w:unhideWhenUsed="0"/>
-    <w:lsdException w:name="Medium Grid 2 Accent 3" w:semiHidden="0" w:uiPriority="68" w:unhideWhenUsed="0"/>
-    <w:lsdException w:name="Medium Grid 3 Accent 3" w:semiHidden="0" w:uiPriority="69" w:unhideWhenUsed="0"/>
-    <w:lsdException w:name="Dark List Accent 3" w:semiHidden="0" w:uiPriority="70" w:unhideWhenUsed="0"/>
-    <w:lsdException w:name="Colorful Shading Accent 3" w:semiHidden="0" w:uiPriority="71" w:unhideWhenUsed="0"/>
-    <w:lsdException w:name="Colorful List Accent 3" w:semiHidden="0" w:uiPriority="72" w:unhideWhenUsed="0"/>
-    <w:lsdException w:name="Colorful Grid Accent 3" w:semiHidden="0" w:uiPriority="73" w:unhideWhenUsed="0"/>
-    <w:lsdException w:name="Light Shading Accent 4" w:semiHidden="0" w:uiPriority="60" w:unhideWhenUsed="0"/>
-    <w:lsdException w:name="Light List Accent 4" w:semiHidden="0" w:uiPriority="61" w:unhideWhenUsed="0"/>
-    <w:lsdException w:name="Light Grid Accent 4" w:semiHidden="0" w:uiPriority="62" w:unhideWhenUsed="0"/>
-    <w:lsdException w:name="Medium Shading 1 Accent 4" w:semiHidden="0" w:uiPriority="63" w:unhideWhenUsed="0"/>
-    <w:lsdException w:name="Medium Shading 2 Accent 4" w:semiHidden="0" w:uiPriority="64" w:unhideWhenUsed="0"/>
-    <w:lsdException w:name="Medium List 1 Accent 4" w:semiHidden="0" w:uiPriority="65" w:unhideWhenUsed="0"/>
-    <w:lsdException w:name="Medium List 2 Accent 4" w:semiHidden="0" w:uiPriority="66" w:unhideWhenUsed="0"/>
-    <w:lsdException w:name="Medium Grid 1 Accent 4" w:semiHidden="0" w:uiPriority="67" w:unhideWhenUsed="0"/>
-    <w:lsdException w:name="Medium Grid 2 Accent 4" w:semiHidden="0" w:uiPriority="68" w:unhideWhenUsed="0"/>
-    <w:lsdException w:name="Medium Grid 3 Accent 4" w:semiHidden="0" w:uiPriority="69" w:unhideWhenUsed="0"/>
-    <w:lsdException w:name="Dark List Accent 4" w:semiHidden="0" w:uiPriority="70" w:unhideWhenUsed="0"/>
-    <w:lsdException w:name="Colorful Shading Accent 4" w:semiHidden="0" w:uiPriority="71" w:unhideWhenUsed="0"/>
-    <w:lsdException w:name="Colorful List Accent 4" w:semiHidden="0" w:uiPriority="72" w:unhideWhenUsed="0"/>
-    <w:lsdException w:name="Colorful Grid Accent 4" w:semiHidden="0" w:uiPriority="73" w:unhideWhenUsed="0"/>
-    <w:lsdException w:name="Light Shading Accent 5" w:semiHidden="0" w:uiPriority="60" w:unhideWhenUsed="0"/>
-    <w:lsdException w:name="Light List Accent 5" w:semiHidden="0" w:uiPriority="61" w:unhideWhenUsed="0"/>
-    <w:lsdException w:name="Light Grid Accent 5" w:semiHidden="0" w:uiPriority="62" w:unhideWhenUsed="0"/>
-    <w:lsdException w:name="Medium Shading 1 Accent 5" w:semiHidden="0" w:uiPriority="63" w:unhideWhenUsed="0"/>
-    <w:lsdException w:name="Medium Shading 2 Accent 5" w:semiHidden="0" w:uiPriority="64" w:unhideWhenUsed="0"/>
-    <w:lsdException w:name="Medium List 1 Accent 5" w:semiHidden="0" w:uiPriority="65" w:unhideWhenUsed="0"/>
-    <w:lsdException w:name="Medium List 2 Accent 5" w:semiHidden="0" w:uiPriority="66" w:unhideWhenUsed="0"/>
-    <w:lsdException w:name="Medium Grid 1 Accent 5" w:semiHidden="0" w:uiPriority="67" w:unhideWhenUsed="0"/>
-    <w:lsdException w:name="Medium Grid 2 Accent 5" w:semiHidden="0" w:uiPriority="68" w:unhideWhenUsed="0"/>
-    <w:lsdException w:name="Medium Grid 3 Accent 5" w:semiHidden="0" w:uiPriority="69" w:unhideWhenUsed="0"/>
-    <w:lsdException w:name="Dark List Accent 5" w:semiHidden="0" w:uiPriority="70" w:unhideWhenUsed="0"/>
-    <w:lsdException w:name="Colorful Shading Accent 5" w:semiHidden="0" w:uiPriority="71" w:unhideWhenUsed="0"/>
-    <w:lsdException w:name="Colorful List Accent 5" w:semiHidden="0" w:uiPriority="72" w:unhideWhenUsed="0"/>
-    <w:lsdException w:name="Colorful Grid Accent 5" w:semiHidden="0" w:uiPriority="73" w:unhideWhenUsed="0"/>
-    <w:lsdException w:name="Light Shading Accent 6" w:semiHidden="0" w:uiPriority="60" w:unhideWhenUsed="0"/>
-    <w:lsdException w:name="Light List Accent 6" w:semiHidden="0" w:uiPriority="61" w:unhideWhenUsed="0"/>
-    <w:lsdException w:name="Light Grid Accent 6" w:semiHidden="0" w:uiPriority="62" w:unhideWhenUsed="0"/>
-    <w:lsdException w:name="Medium Shading 1 Accent 6" w:semiHidden="0" w:uiPriority="63" w:unhideWhenUsed="0"/>
-    <w:lsdException w:name="Medium Shading 2 Accent 6" w:semiHidden="0" w:uiPriority="64" w:unhideWhenUsed="0"/>
-    <w:lsdException w:name="Medium List 1 Accent 6" w:semiHidden="0" w:uiPriority="65" w:unhideWhenUsed="0"/>
-    <w:lsdException w:name="Medium List 2 Accent 6" w:semiHidden="0" w:uiPriority="66" w:unhideWhenUsed="0"/>
-    <w:lsdException w:name="Medium Grid 1 Accent 6" w:semiHidden="0" w:uiPriority="67" w:unhideWhenUsed="0"/>
-    <w:lsdException w:name="Medium Grid 2 Accent 6" w:semiHidden="0" w:uiPriority="68" w:unhideWhenUsed="0"/>
-    <w:lsdException w:name="Medium Grid 3 Accent 6" w:semiHidden="0" w:uiPriority="69" w:unhideWhenUsed="0"/>
-    <w:lsdException w:name="Dark List Accent 6" w:semiHidden="0" w:uiPriority="70" w:unhideWhenUsed="0"/>
-    <w:lsdException w:name="Colorful Shading Accent 6" w:semiHidden="0" w:uiPriority="71" w:unhideWhenUsed="0"/>
-    <w:lsdException w:name="Colorful List Accent 6" w:semiHidden="0" w:uiPriority="72" w:unhideWhenUsed="0"/>
-    <w:lsdException w:name="Colorful Grid Accent 6" w:semiHidden="0" w:uiPriority="73" w:unhideWhenUsed="0"/>
-    <w:lsdException w:name="Subtle Emphasis" w:semiHidden="0" w:uiPriority="19" w:unhideWhenUsed="0" w:qFormat="1"/>
-    <w:lsdException w:name="Intense Emphasis" w:semiHidden="0" w:uiPriority="21" w:unhideWhenUsed="0" w:qFormat="1"/>
-    <w:lsdException w:name="Subtle Reference" w:semiHidden="0" w:uiPriority="31" w:unhideWhenUsed="0" w:qFormat="1"/>
-    <w:lsdException w:name="Intense Reference" w:semiHidden="0" w:uiPriority="32" w:unhideWhenUsed="0" w:qFormat="1"/>
-    <w:lsdException w:name="Book Title" w:semiHidden="0" w:uiPriority="33" w:unhideWhenUsed="0" w:qFormat="1"/>
-    <w:lsdException w:name="Bibliography" w:uiPriority="37"/>
-    <w:lsdException w:name="TOC Heading" w:uiPriority="39" w:qFormat="1"/>
-  </w:latentStyles>
-  <w:style w:type="paragraph" w:default="1" w:styleId="Normal">
-    <w:name w:val="Normal"/>
-    <w:qFormat/>
-    <w:rsid w:val="00276DEC"/>
-    <w:pPr>
-      <w:spacing w:after="0" w:line="240" w:lineRule="auto"/>
-    </w:pPr>
-  </w:style>
-  <w:style w:type="paragraph" w:styleId="Heading1">
-    <w:name w:val="heading 1"/>
-    <w:basedOn w:val="Normal"/>
-    <w:next w:val="Normal"/>
-    <w:link w:val="Heading1Char"/>
-    <w:uiPriority w:val="9"/>
-    <w:qFormat/>
-    <w:rsid w:val="00276DEC"/>
-    <w:pPr>
-      <w:keepNext/>
-      <w:keepLines/>
-      <w:numPr>
-        <w:numId w:val="1"/>
-      </w:numPr>
-      <w:spacing w:before="480"/>
-      <w:outlineLvl w:val="0"/>
-    </w:pPr>
-    <w:rPr>
-      <w:rFonts w:eastAsiaTheme="majorEastAsia" w:cstheme="majorBidi"/>
-      <w:bCs/>
-      <w:sz w:val="24"/>
-      <w:szCs w:val="28"/>
-    </w:rPr>
-  </w:style>
-  <w:style w:type="paragraph" w:styleId="Heading2">
-    <w:name w:val="heading 2"/>
-    <w:basedOn w:val="Normal"/>
-    <w:next w:val="Normal"/>
-    <w:link w:val="Heading2Char"/>
-    <w:uiPriority w:val="9"/>
-    <w:unhideWhenUsed/>
-    <w:qFormat/>
-    <w:rsid w:val="001F2D86"/>
-    <w:pPr>
-      <w:keepNext/>
-      <w:keepLines/>
-      <w:numPr>
-        <w:ilvl w:val="1"/>
-        <w:numId w:val="1"/>
-      </w:numPr>
-      <w:spacing w:before="200"/>
-      <w:outlineLvl w:val="1"/>
-    </w:pPr>
-    <w:rPr>
-      <w:rFonts w:eastAsiaTheme="majorEastAsia" w:cstheme="majorBidi"/>
-      <w:bCs/>
-      <w:sz w:val="24"/>
-      <w:szCs w:val="26"/>
-    </w:rPr>
-  </w:style>
-  <w:style w:type="paragraph" w:styleId="Heading3">
-    <w:name w:val="heading 3"/>
-    <w:basedOn w:val="Normal"/>
-    <w:next w:val="Normal"/>
-    <w:link w:val="Heading3Char"/>
-    <w:autoRedefine/>
-    <w:uiPriority w:val="9"/>
-    <w:unhideWhenUsed/>
-    <w:qFormat/>
-    <w:rsid w:val="008F1FCA"/>
-    <w:pPr>
-      <w:keepNext/>
-      <w:keepLines/>
-      <w:numPr>
-        <w:ilvl w:val="2"/>
-        <w:numId w:val="1"/>
-      </w:numPr>
-      <w:spacing w:before="200"/>
-      <w:outlineLvl w:val="2"/>
-    </w:pPr>
-    <w:rPr>
-      <w:rFonts w:asciiTheme="majorHAnsi" w:eastAsiaTheme="majorEastAsia" w:hAnsiTheme="majorHAnsi" w:cstheme="majorBidi"/>
-      <w:b/>
-      <w:bCs/>
-    </w:rPr>
-  </w:style>
-  <w:style w:type="paragraph" w:styleId="Heading4">
-    <w:name w:val="heading 4"/>
-    <w:basedOn w:val="Normal"/>
-    <w:next w:val="Normal"/>
-    <w:link w:val="Heading4Char"/>
-    <w:uiPriority w:val="9"/>
-    <w:semiHidden/>
-    <w:unhideWhenUsed/>
-    <w:qFormat/>
-    <w:rsid w:val="00276DEC"/>
-    <w:pPr>
-      <w:keepNext/>
-      <w:keepLines/>
-      <w:numPr>
-        <w:ilvl w:val="3"/>
-        <w:numId w:val="1"/>
-      </w:numPr>
-      <w:spacing w:before="200"/>
-      <w:outlineLvl w:val="3"/>
-    </w:pPr>
-    <w:rPr>
-      <w:rFonts w:asciiTheme="majorHAnsi" w:eastAsiaTheme="majorEastAsia" w:hAnsiTheme="majorHAnsi" w:cstheme="majorBidi"/>
-      <w:b/>
-      <w:bCs/>
-      <w:i/>
-      <w:iCs/>
-      <w:color w:val="4F81BD" w:themeColor="accent1"/>
-    </w:rPr>
-  </w:style>
-  <w:style w:type="paragraph" w:styleId="Heading5">
-    <w:name w:val="heading 5"/>
-    <w:basedOn w:val="Normal"/>
-    <w:next w:val="Normal"/>
-    <w:link w:val="Heading5Char"/>
-    <w:uiPriority w:val="9"/>
-    <w:semiHidden/>
-    <w:unhideWhenUsed/>
-    <w:qFormat/>
-    <w:rsid w:val="00276DEC"/>
-    <w:pPr>
-      <w:keepNext/>
-      <w:keepLines/>
-      <w:numPr>
-        <w:ilvl w:val="4"/>
-        <w:numId w:val="1"/>
-      </w:numPr>
-      <w:spacing w:before="200"/>
-      <w:outlineLvl w:val="4"/>
-    </w:pPr>
-    <w:rPr>
-      <w:rFonts w:asciiTheme="majorHAnsi" w:eastAsiaTheme="majorEastAsia" w:hAnsiTheme="majorHAnsi" w:cstheme="majorBidi"/>
-      <w:color w:val="243F60" w:themeColor="accent1" w:themeShade="7F"/>
-    </w:rPr>
-  </w:style>
-  <w:style w:type="paragraph" w:styleId="Heading6">
-    <w:name w:val="heading 6"/>
-    <w:basedOn w:val="Normal"/>
-    <w:next w:val="Normal"/>
-    <w:link w:val="Heading6Char"/>
-    <w:uiPriority w:val="9"/>
-    <w:semiHidden/>
-    <w:unhideWhenUsed/>
-    <w:qFormat/>
-    <w:rsid w:val="00276DEC"/>
-    <w:pPr>
-      <w:keepNext/>
-      <w:keepLines/>
-      <w:numPr>
-        <w:ilvl w:val="5"/>
-        <w:numId w:val="1"/>
-      </w:numPr>
-      <w:spacing w:before="200"/>
-      <w:outlineLvl w:val="5"/>
-    </w:pPr>
-    <w:rPr>
-      <w:rFonts w:asciiTheme="majorHAnsi" w:eastAsiaTheme="majorEastAsia" w:hAnsiTheme="majorHAnsi" w:cstheme="majorBidi"/>
-      <w:i/>
-      <w:iCs/>
-      <w:color w:val="243F60" w:themeColor="accent1" w:themeShade="7F"/>
-    </w:rPr>
-  </w:style>
-  <w:style w:type="paragraph" w:styleId="Heading7">
-    <w:name w:val="heading 7"/>
-    <w:basedOn w:val="Normal"/>
-    <w:next w:val="Normal"/>
-    <w:link w:val="Heading7Char"/>
-    <w:uiPriority w:val="9"/>
-    <w:semiHidden/>
-    <w:unhideWhenUsed/>
-    <w:qFormat/>
-    <w:rsid w:val="00276DEC"/>
-    <w:pPr>
-      <w:keepNext/>
-      <w:keepLines/>
-      <w:numPr>
-        <w:ilvl w:val="6"/>
-        <w:numId w:val="1"/>
-      </w:numPr>
-      <w:spacing w:before="200"/>
-      <w:outlineLvl w:val="6"/>
-    </w:pPr>
-    <w:rPr>
-      <w:rFonts w:asciiTheme="majorHAnsi" w:eastAsiaTheme="majorEastAsia" w:hAnsiTheme="majorHAnsi" w:cstheme="majorBidi"/>
-      <w:i/>
-      <w:iCs/>
-      <w:color w:val="404040" w:themeColor="text1" w:themeTint="BF"/>
-    </w:rPr>
-  </w:style>
-  <w:style w:type="paragraph" w:styleId="Heading8">
-    <w:name w:val="heading 8"/>
-    <w:basedOn w:val="Normal"/>
-    <w:next w:val="Normal"/>
-    <w:link w:val="Heading8Char"/>
-    <w:uiPriority w:val="9"/>
-    <w:semiHidden/>
-    <w:unhideWhenUsed/>
-    <w:qFormat/>
-    <w:rsid w:val="00276DEC"/>
-    <w:pPr>
-      <w:keepNext/>
-      <w:keepLines/>
-      <w:numPr>
-        <w:ilvl w:val="7"/>
-        <w:numId w:val="1"/>
-      </w:numPr>
-      <w:spacing w:before="200"/>
-      <w:outlineLvl w:val="7"/>
-    </w:pPr>
-    <w:rPr>
-      <w:rFonts w:asciiTheme="majorHAnsi" w:eastAsiaTheme="majorEastAsia" w:hAnsiTheme="majorHAnsi" w:cstheme="majorBidi"/>
-      <w:color w:val="404040" w:themeColor="text1" w:themeTint="BF"/>
-      <w:sz w:val="20"/>
-      <w:szCs w:val="20"/>
-    </w:rPr>
-  </w:style>
-  <w:style w:type="paragraph" w:styleId="Heading9">
-    <w:name w:val="heading 9"/>
-    <w:basedOn w:val="Normal"/>
-    <w:next w:val="Normal"/>
-    <w:link w:val="Heading9Char"/>
-    <w:uiPriority w:val="9"/>
-    <w:semiHidden/>
-    <w:unhideWhenUsed/>
-    <w:qFormat/>
-    <w:rsid w:val="00276DEC"/>
-    <w:pPr>
-      <w:keepNext/>
-      <w:keepLines/>
-      <w:numPr>
-        <w:ilvl w:val="8"/>
-        <w:numId w:val="1"/>
-      </w:numPr>
-      <w:spacing w:before="200"/>
-      <w:outlineLvl w:val="8"/>
-    </w:pPr>
-    <w:rPr>
-      <w:rFonts w:asciiTheme="majorHAnsi" w:eastAsiaTheme="majorEastAsia" w:hAnsiTheme="majorHAnsi" w:cstheme="majorBidi"/>
-      <w:i/>
-      <w:iCs/>
-      <w:color w:val="404040" w:themeColor="text1" w:themeTint="BF"/>
-      <w:sz w:val="20"/>
-      <w:szCs w:val="20"/>
-    </w:rPr>
-  </w:style>
-  <w:style w:type="character" w:default="1" w:styleId="DefaultParagraphFont">
-    <w:name w:val="Default Paragraph Font"/>
-    <w:uiPriority w:val="1"/>
-    <w:semiHidden/>
-    <w:unhideWhenUsed/>
-  </w:style>
-  <w:style w:type="table" w:default="1" w:styleId="TableNormal">
-    <w:name w:val="Normal Table"/>
-    <w:uiPriority w:val="99"/>
-    <w:semiHidden/>
-    <w:unhideWhenUsed/>
-    <w:tblPr>
-      <w:tblInd w:w="0" w:type="dxa"/>
-      <w:tblCellMar>
-        <w:top w:w="0" w:type="dxa"/>
-        <w:left w:w="108" w:type="dxa"/>
-        <w:bottom w:w="0" w:type="dxa"/>
-        <w:right w:w="108" w:type="dxa"/>
-      </w:tblCellMar>
-    </w:tblPr>
-  </w:style>
-  <w:style w:type="numbering" w:default="1" w:styleId="NoList">
-    <w:name w:val="No List"/>
-    <w:uiPriority w:val="99"/>
-    <w:semiHidden/>
-    <w:unhideWhenUsed/>
-  </w:style>
-  <w:style w:type="paragraph" w:styleId="BalloonText">
-    <w:name w:val="Balloon Text"/>
-    <w:basedOn w:val="Normal"/>
-    <w:link w:val="BalloonTextChar"/>
-    <w:uiPriority w:val="99"/>
-    <w:semiHidden/>
-    <w:unhideWhenUsed/>
-    <w:rsid w:val="00B21CF1"/>
-    <w:rPr>
-      <w:rFonts w:ascii="Tahoma" w:hAnsi="Tahoma" w:cs="Tahoma"/>
-      <w:sz w:val="16"/>
-      <w:szCs w:val="16"/>
-    </w:rPr>
-  </w:style>
-  <w:style w:type="character" w:customStyle="1" w:styleId="BalloonTextChar">
-    <w:name w:val="Balloon Text Char"/>
-    <w:basedOn w:val="DefaultParagraphFont"/>
-    <w:link w:val="BalloonText"/>
-    <w:uiPriority w:val="99"/>
-    <w:semiHidden/>
-    <w:rsid w:val="00B21CF1"/>
-    <w:rPr>
-      <w:rFonts w:ascii="Tahoma" w:hAnsi="Tahoma" w:cs="Tahoma"/>
-      <w:sz w:val="16"/>
-      <w:szCs w:val="16"/>
-    </w:rPr>
-  </w:style>
-  <w:style w:type="character" w:styleId="Hyperlink">
-    <w:name w:val="Hyperlink"/>
-    <w:basedOn w:val="DefaultParagraphFont"/>
-    <w:uiPriority w:val="99"/>
-    <w:unhideWhenUsed/>
-    <w:rsid w:val="00C31858"/>
-    <w:rPr>
-      <w:color w:val="0000FF" w:themeColor="hyperlink"/>
-      <w:u w:val="single"/>
-    </w:rPr>
-  </w:style>
-  <w:style w:type="character" w:customStyle="1" w:styleId="Heading1Char">
-    <w:name w:val="Heading 1 Char"/>
-    <w:basedOn w:val="DefaultParagraphFont"/>
-    <w:link w:val="Heading1"/>
-    <w:uiPriority w:val="9"/>
-    <w:rsid w:val="00276DEC"/>
-    <w:rPr>
-      <w:rFonts w:eastAsiaTheme="majorEastAsia" w:cstheme="majorBidi"/>
-      <w:bCs/>
-      <w:sz w:val="24"/>
-      <w:szCs w:val="28"/>
-    </w:rPr>
-  </w:style>
-  <w:style w:type="character" w:customStyle="1" w:styleId="Heading2Char">
-    <w:name w:val="Heading 2 Char"/>
-    <w:basedOn w:val="DefaultParagraphFont"/>
-    <w:link w:val="Heading2"/>
-    <w:uiPriority w:val="9"/>
-    <w:rsid w:val="001F2D86"/>
-    <w:rPr>
-      <w:rFonts w:eastAsiaTheme="majorEastAsia" w:cstheme="majorBidi"/>
-      <w:bCs/>
-      <w:sz w:val="24"/>
-      <w:szCs w:val="26"/>
-    </w:rPr>
-  </w:style>
-  <w:style w:type="character" w:customStyle="1" w:styleId="Heading3Char">
-    <w:name w:val="Heading 3 Char"/>
-    <w:basedOn w:val="DefaultParagraphFont"/>
-    <w:link w:val="Heading3"/>
-    <w:uiPriority w:val="9"/>
-    <w:rsid w:val="008F1FCA"/>
-    <w:rPr>
-      <w:rFonts w:asciiTheme="majorHAnsi" w:eastAsiaTheme="majorEastAsia" w:hAnsiTheme="majorHAnsi" w:cstheme="majorBidi"/>
-      <w:b/>
-      <w:bCs/>
-    </w:rPr>
-  </w:style>
-  <w:style w:type="character" w:customStyle="1" w:styleId="Heading4Char">
-    <w:name w:val="Heading 4 Char"/>
-    <w:basedOn w:val="DefaultParagraphFont"/>
-    <w:link w:val="Heading4"/>
-    <w:uiPriority w:val="9"/>
-    <w:semiHidden/>
-    <w:rsid w:val="00276DEC"/>
-    <w:rPr>
-      <w:rFonts w:asciiTheme="majorHAnsi" w:eastAsiaTheme="majorEastAsia" w:hAnsiTheme="majorHAnsi" w:cstheme="majorBidi"/>
-      <w:b/>
-      <w:bCs/>
-      <w:i/>
-      <w:iCs/>
-      <w:color w:val="4F81BD" w:themeColor="accent1"/>
-    </w:rPr>
-  </w:style>
-  <w:style w:type="character" w:customStyle="1" w:styleId="Heading5Char">
-    <w:name w:val="Heading 5 Char"/>
-    <w:basedOn w:val="DefaultParagraphFont"/>
-    <w:link w:val="Heading5"/>
-    <w:uiPriority w:val="9"/>
-    <w:semiHidden/>
-    <w:rsid w:val="00276DEC"/>
-    <w:rPr>
-      <w:rFonts w:asciiTheme="majorHAnsi" w:eastAsiaTheme="majorEastAsia" w:hAnsiTheme="majorHAnsi" w:cstheme="majorBidi"/>
-      <w:color w:val="243F60" w:themeColor="accent1" w:themeShade="7F"/>
-    </w:rPr>
-  </w:style>
-  <w:style w:type="character" w:customStyle="1" w:styleId="Heading6Char">
-    <w:name w:val="Heading 6 Char"/>
-    <w:basedOn w:val="DefaultParagraphFont"/>
-    <w:link w:val="Heading6"/>
-    <w:uiPriority w:val="9"/>
-    <w:semiHidden/>
-    <w:rsid w:val="00276DEC"/>
-    <w:rPr>
-      <w:rFonts w:asciiTheme="majorHAnsi" w:eastAsiaTheme="majorEastAsia" w:hAnsiTheme="majorHAnsi" w:cstheme="majorBidi"/>
-      <w:i/>
-      <w:iCs/>
-      <w:color w:val="243F60" w:themeColor="accent1" w:themeShade="7F"/>
-    </w:rPr>
-  </w:style>
-  <w:style w:type="character" w:customStyle="1" w:styleId="Heading7Char">
-    <w:name w:val="Heading 7 Char"/>
-    <w:basedOn w:val="DefaultParagraphFont"/>
-    <w:link w:val="Heading7"/>
-    <w:uiPriority w:val="9"/>
-    <w:semiHidden/>
-    <w:rsid w:val="00276DEC"/>
-    <w:rPr>
-      <w:rFonts w:asciiTheme="majorHAnsi" w:eastAsiaTheme="majorEastAsia" w:hAnsiTheme="majorHAnsi" w:cstheme="majorBidi"/>
-      <w:i/>
-      <w:iCs/>
-      <w:color w:val="404040" w:themeColor="text1" w:themeTint="BF"/>
-    </w:rPr>
-  </w:style>
-  <w:style w:type="character" w:customStyle="1" w:styleId="Heading8Char">
-    <w:name w:val="Heading 8 Char"/>
-    <w:basedOn w:val="DefaultParagraphFont"/>
-    <w:link w:val="Heading8"/>
-    <w:uiPriority w:val="9"/>
-    <w:semiHidden/>
-    <w:rsid w:val="00276DEC"/>
-    <w:rPr>
-      <w:rFonts w:asciiTheme="majorHAnsi" w:eastAsiaTheme="majorEastAsia" w:hAnsiTheme="majorHAnsi" w:cstheme="majorBidi"/>
-      <w:color w:val="404040" w:themeColor="text1" w:themeTint="BF"/>
-      <w:sz w:val="20"/>
-      <w:szCs w:val="20"/>
-    </w:rPr>
-  </w:style>
-  <w:style w:type="character" w:customStyle="1" w:styleId="Heading9Char">
-    <w:name w:val="Heading 9 Char"/>
-    <w:basedOn w:val="DefaultParagraphFont"/>
-    <w:link w:val="Heading9"/>
-    <w:uiPriority w:val="9"/>
-    <w:semiHidden/>
-    <w:rsid w:val="00276DEC"/>
-    <w:rPr>
-      <w:rFonts w:asciiTheme="majorHAnsi" w:eastAsiaTheme="majorEastAsia" w:hAnsiTheme="majorHAnsi" w:cstheme="majorBidi"/>
-      <w:i/>
-      <w:iCs/>
-      <w:color w:val="404040" w:themeColor="text1" w:themeTint="BF"/>
-      <w:sz w:val="20"/>
-      <w:szCs w:val="20"/>
-    </w:rPr>
-  </w:style>
-  <w:style w:type="character" w:customStyle="1" w:styleId="MTEquationSection">
-    <w:name w:val="MTEquationSection"/>
-    <w:basedOn w:val="DefaultParagraphFont"/>
-    <w:rsid w:val="00460491"/>
-    <w:rPr>
-      <w:noProof/>
-      <w:vanish/>
-      <w:color w:val="FF0000"/>
-    </w:rPr>
-  </w:style>
-  <w:style w:type="table" w:styleId="TableGrid">
-    <w:name w:val="Table Grid"/>
-    <w:basedOn w:val="TableNormal"/>
-    <w:uiPriority w:val="59"/>
-    <w:rsid w:val="003D763C"/>
-    <w:pPr>
-      <w:spacing w:after="0" w:line="240" w:lineRule="auto"/>
-    </w:pPr>
-    <w:tblPr>
-      <w:tblBorders>
-        <w:top w:val="single" w:sz="4" w:space="0" w:color="auto"/>
-        <w:left w:val="single" w:sz="4" w:space="0" w:color="auto"/>
-        <w:bottom w:val="single" w:sz="4" w:space="0" w:color="auto"/>
-        <w:right w:val="single" w:sz="4" w:space="0" w:color="auto"/>
-        <w:insideH w:val="single" w:sz="4" w:space="0" w:color="auto"/>
-        <w:insideV w:val="single" w:sz="4" w:space="0" w:color="auto"/>
-      </w:tblBorders>
-    </w:tblPr>
-  </w:style>
-  <w:style w:type="table" w:styleId="LightShading">
-    <w:name w:val="Light Shading"/>
-    <w:basedOn w:val="TableNormal"/>
-    <w:uiPriority w:val="60"/>
-    <w:rsid w:val="00A34A9A"/>
-    <w:pPr>
-      <w:spacing w:after="0" w:line="240" w:lineRule="auto"/>
-    </w:pPr>
-    <w:rPr>
-      <w:color w:val="000000" w:themeColor="text1" w:themeShade="BF"/>
-    </w:rPr>
-    <w:tblPr>
-      <w:tblStyleRowBandSize w:val="1"/>
-      <w:tblStyleColBandSize w:val="1"/>
-      <w:tblBorders>
-        <w:top w:val="single" w:sz="8" w:space="0" w:color="000000" w:themeColor="text1"/>
-        <w:bottom w:val="single" w:sz="8" w:space="0" w:color="000000" w:themeColor="text1"/>
-      </w:tblBorders>
-    </w:tblPr>
-    <w:tblStylePr w:type="firstRow">
-      <w:pPr>
-        <w:spacing w:before="0" w:after="0" w:line="240" w:lineRule="auto"/>
-      </w:pPr>
-      <w:rPr>
-        <w:b/>
-        <w:bCs/>
-      </w:rPr>
-      <w:tblPr/>
-      <w:tcPr>
-        <w:tcBorders>
-          <w:top w:val="single" w:sz="8" w:space="0" w:color="000000" w:themeColor="text1"/>
-          <w:left w:val="nil"/>
-          <w:bottom w:val="single" w:sz="8" w:space="0" w:color="000000" w:themeColor="text1"/>
-          <w:right w:val="nil"/>
-          <w:insideH w:val="nil"/>
-          <w:insideV w:val="nil"/>
-        </w:tcBorders>
-      </w:tcPr>
-    </w:tblStylePr>
-    <w:tblStylePr w:type="lastRow">
-      <w:pPr>
-        <w:spacing w:before="0" w:after="0" w:line="240" w:lineRule="auto"/>
-      </w:pPr>
-      <w:rPr>
-        <w:b/>
-        <w:bCs/>
-      </w:rPr>
-      <w:tblPr/>
-      <w:tcPr>
-        <w:tcBorders>
-          <w:top w:val="single" w:sz="8" w:space="0" w:color="000000" w:themeColor="text1"/>
-          <w:left w:val="nil"/>
-          <w:bottom w:val="single" w:sz="8" w:space="0" w:color="000000" w:themeColor="text1"/>
-          <w:right w:val="nil"/>
-          <w:insideH w:val="nil"/>
-          <w:insideV w:val="nil"/>
-        </w:tcBorders>
-      </w:tcPr>
-    </w:tblStylePr>
-    <w:tblStylePr w:type="firstCol">
-      <w:rPr>
-        <w:b/>
-        <w:bCs/>
-      </w:rPr>
-    </w:tblStylePr>
-    <w:tblStylePr w:type="lastCol">
-      <w:rPr>
-        <w:b/>
-        <w:bCs/>
-      </w:rPr>
-    </w:tblStylePr>
-    <w:tblStylePr w:type="band1Vert">
-      <w:tblPr/>
-      <w:tcPr>
-        <w:tcBorders>
-          <w:left w:val="nil"/>
-          <w:right w:val="nil"/>
-          <w:insideH w:val="nil"/>
-          <w:insideV w:val="nil"/>
-        </w:tcBorders>
-        <w:shd w:val="clear" w:color="auto" w:fill="C0C0C0" w:themeFill="text1" w:themeFillTint="3F"/>
-      </w:tcPr>
-    </w:tblStylePr>
-    <w:tblStylePr w:type="band1Horz">
-      <w:tblPr/>
-      <w:tcPr>
-        <w:tcBorders>
-          <w:left w:val="nil"/>
-          <w:right w:val="nil"/>
-          <w:insideH w:val="nil"/>
-          <w:insideV w:val="nil"/>
-        </w:tcBorders>
-        <w:shd w:val="clear" w:color="auto" w:fill="C0C0C0" w:themeFill="text1" w:themeFillTint="3F"/>
-      </w:tcPr>
-    </w:tblStylePr>
-  </w:style>
-  <w:style w:type="paragraph" w:styleId="Header">
-    <w:name w:val="header"/>
-    <w:basedOn w:val="Normal"/>
-    <w:link w:val="HeaderChar"/>
-    <w:uiPriority w:val="99"/>
-    <w:unhideWhenUsed/>
-    <w:rsid w:val="007B275A"/>
-    <w:pPr>
-      <w:tabs>
-        <w:tab w:val="center" w:pos="4419"/>
-        <w:tab w:val="right" w:pos="8838"/>
-      </w:tabs>
-    </w:pPr>
-  </w:style>
-  <w:style w:type="character" w:customStyle="1" w:styleId="HeaderChar">
-    <w:name w:val="Header Char"/>
-    <w:basedOn w:val="DefaultParagraphFont"/>
-    <w:link w:val="Header"/>
-    <w:uiPriority w:val="99"/>
-    <w:rsid w:val="007B275A"/>
-  </w:style>
-  <w:style w:type="paragraph" w:styleId="Footer">
-    <w:name w:val="footer"/>
-    <w:basedOn w:val="Normal"/>
-    <w:link w:val="FooterChar"/>
-    <w:uiPriority w:val="99"/>
-    <w:unhideWhenUsed/>
-    <w:rsid w:val="007B275A"/>
-    <w:pPr>
-      <w:tabs>
-        <w:tab w:val="center" w:pos="4419"/>
-        <w:tab w:val="right" w:pos="8838"/>
-      </w:tabs>
-    </w:pPr>
-  </w:style>
-  <w:style w:type="character" w:customStyle="1" w:styleId="FooterChar">
-    <w:name w:val="Footer Char"/>
-    <w:basedOn w:val="DefaultParagraphFont"/>
-    <w:link w:val="Footer"/>
-    <w:uiPriority w:val="99"/>
-    <w:rsid w:val="007B275A"/>
-  </w:style>
-</w:styles>
-</file>
-
 <file path=word/theme/theme1.xml><?xml version="1.0" encoding="utf-8"?>
 <a:theme xmlns:a="http://schemas.openxmlformats.org/drawingml/2006/main" name="Office Theme">
   <a:themeElements>

</xml_diff>